<commit_message>
Update DEPI Test Plan Group 3.docx
</commit_message>
<xml_diff>
--- a/Documents/DEPI Test Plan Group 3.docx
+++ b/Documents/DEPI Test Plan Group 3.docx
@@ -26,6 +26,7 @@
         <w:rPr>
           <w:rFonts w:ascii="Calibri" w:cs="Calibri" w:eastAsia="Calibri" w:hAnsi="Calibri"/>
           <w:b w:val="1"/>
+          <w:bCs w:val="1"/>
           <w:sz w:val="28"/>
           <w:szCs w:val="28"/>
           <w:rtl w:val="0"/>
@@ -69,14 +70,18 @@
         <w:rPr>
           <w:rFonts w:ascii="Calibri" w:cs="Calibri" w:eastAsia="Calibri" w:hAnsi="Calibri"/>
           <w:b w:val="1"/>
-          <w:i w:val="1"/>
+          <w:bCs w:val="1"/>
+          <w:i w:val="1"/>
+          <w:iCs w:val="1"/>
         </w:rPr>
       </w:pPr>
       <w:r>
         <w:rPr>
           <w:rFonts w:ascii="Calibri" w:cs="Calibri" w:eastAsia="Calibri" w:hAnsi="Calibri"/>
           <w:b w:val="1"/>
-          <w:i w:val="1"/>
+          <w:bCs w:val="1"/>
+          <w:i w:val="1"/>
+          <w:iCs w:val="1"/>
           <w:rtl w:val="0"/>
         </w:rPr>
         <w:t xml:space="preserve">Template Instructions</w:t>
@@ -87,12 +92,14 @@
         <w:rPr>
           <w:rFonts w:ascii="Calibri" w:cs="Calibri" w:eastAsia="Calibri" w:hAnsi="Calibri"/>
           <w:i w:val="1"/>
-        </w:rPr>
-      </w:pPr>
-      <w:r>
-        <w:rPr>
-          <w:rFonts w:ascii="Calibri" w:cs="Calibri" w:eastAsia="Calibri" w:hAnsi="Calibri"/>
-          <w:i w:val="1"/>
+          <w:iCs w:val="1"/>
+        </w:rPr>
+      </w:pPr>
+      <w:r>
+        <w:rPr>
+          <w:rFonts w:ascii="Calibri" w:cs="Calibri" w:eastAsia="Calibri" w:hAnsi="Calibri"/>
+          <w:i w:val="1"/>
+          <w:iCs w:val="1"/>
           <w:rtl w:val="0"/>
         </w:rPr>
         <w:t xml:space="preserve">Note that the information in italics is guidelines for documenting testing efforts and activities.  To adopt this template, delete all italicized instructions and modify as appropriate</w:t>
@@ -118,7 +125,9 @@
         <w:rPr>
           <w:rFonts w:ascii="Calibri" w:cs="Calibri" w:eastAsia="Calibri" w:hAnsi="Calibri"/>
           <w:b w:val="0"/>
+          <w:bCs w:val="0"/>
           <w:i w:val="0"/>
+          <w:iCs w:val="0"/>
           <w:smallCaps w:val="0"/>
           <w:strike w:val="0"/>
           <w:color w:val="2e75b5"/>
@@ -133,7 +142,9 @@
         <w:rPr>
           <w:rFonts w:ascii="Calibri" w:cs="Calibri" w:eastAsia="Calibri" w:hAnsi="Calibri"/>
           <w:b w:val="0"/>
+          <w:bCs w:val="0"/>
           <w:i w:val="0"/>
+          <w:iCs w:val="0"/>
           <w:smallCaps w:val="0"/>
           <w:strike w:val="0"/>
           <w:color w:val="2e75b5"/>
@@ -149,7 +160,7 @@
     </w:p>
     <w:sdt>
       <w:sdtPr>
-        <w:id w:val="-971248450"/>
+        <w:id w:val="1276576502"/>
         <w:docPartObj>
           <w:docPartGallery w:val="Table of Contents"/>
           <w:docPartUnique w:val="1"/>
@@ -180,7 +191,9 @@
             <w:rPr>
               <w:rFonts w:ascii="Calibri" w:cs="Calibri" w:eastAsia="Calibri" w:hAnsi="Calibri"/>
               <w:b w:val="0"/>
+              <w:bCs w:val="0"/>
               <w:i w:val="0"/>
+              <w:iCs w:val="0"/>
               <w:smallCaps w:val="0"/>
               <w:strike w:val="0"/>
               <w:color w:val="000000"/>
@@ -201,7 +214,9 @@
               <w:rPr>
                 <w:rFonts w:ascii="Times" w:cs="Times" w:eastAsia="Times" w:hAnsi="Times"/>
                 <w:b w:val="0"/>
+                <w:bCs w:val="0"/>
                 <w:i w:val="0"/>
+                <w:iCs w:val="0"/>
                 <w:smallCaps w:val="0"/>
                 <w:strike w:val="0"/>
                 <w:color w:val="000000"/>
@@ -220,7 +235,9 @@
               <w:rPr>
                 <w:rFonts w:ascii="Calibri" w:cs="Calibri" w:eastAsia="Calibri" w:hAnsi="Calibri"/>
                 <w:b w:val="0"/>
+                <w:bCs w:val="0"/>
                 <w:i w:val="0"/>
+                <w:iCs w:val="0"/>
                 <w:smallCaps w:val="0"/>
                 <w:strike w:val="0"/>
                 <w:color w:val="000000"/>
@@ -243,7 +260,9 @@
             <w:rPr>
               <w:rFonts w:ascii="Times New Roman" w:cs="Times New Roman" w:eastAsia="Times New Roman" w:hAnsi="Times New Roman"/>
               <w:b w:val="0"/>
+              <w:bCs w:val="0"/>
               <w:i w:val="0"/>
+              <w:iCs w:val="0"/>
               <w:smallCaps w:val="0"/>
               <w:strike w:val="0"/>
               <w:color w:val="000000"/>
@@ -291,7 +310,9 @@
             <w:rPr>
               <w:rFonts w:ascii="Calibri" w:cs="Calibri" w:eastAsia="Calibri" w:hAnsi="Calibri"/>
               <w:b w:val="0"/>
+              <w:bCs w:val="0"/>
               <w:i w:val="0"/>
+              <w:iCs w:val="0"/>
               <w:smallCaps w:val="0"/>
               <w:strike w:val="0"/>
               <w:color w:val="000000"/>
@@ -307,7 +328,9 @@
               <w:rPr>
                 <w:rFonts w:ascii="Times" w:cs="Times" w:eastAsia="Times" w:hAnsi="Times"/>
                 <w:b w:val="0"/>
+                <w:bCs w:val="0"/>
                 <w:i w:val="0"/>
+                <w:iCs w:val="0"/>
                 <w:smallCaps w:val="0"/>
                 <w:strike w:val="0"/>
                 <w:color w:val="000000"/>
@@ -326,7 +349,9 @@
               <w:rPr>
                 <w:rFonts w:ascii="Calibri" w:cs="Calibri" w:eastAsia="Calibri" w:hAnsi="Calibri"/>
                 <w:b w:val="0"/>
+                <w:bCs w:val="0"/>
                 <w:i w:val="0"/>
+                <w:iCs w:val="0"/>
                 <w:smallCaps w:val="0"/>
                 <w:strike w:val="0"/>
                 <w:color w:val="000000"/>
@@ -349,7 +374,9 @@
             <w:rPr>
               <w:rFonts w:ascii="Times New Roman" w:cs="Times New Roman" w:eastAsia="Times New Roman" w:hAnsi="Times New Roman"/>
               <w:b w:val="0"/>
+              <w:bCs w:val="0"/>
               <w:i w:val="0"/>
+              <w:iCs w:val="0"/>
               <w:smallCaps w:val="0"/>
               <w:strike w:val="0"/>
               <w:color w:val="000000"/>
@@ -397,7 +424,9 @@
             <w:rPr>
               <w:rFonts w:ascii="Calibri" w:cs="Calibri" w:eastAsia="Calibri" w:hAnsi="Calibri"/>
               <w:b w:val="0"/>
+              <w:bCs w:val="0"/>
               <w:i w:val="0"/>
+              <w:iCs w:val="0"/>
               <w:smallCaps w:val="0"/>
               <w:strike w:val="0"/>
               <w:color w:val="000000"/>
@@ -413,7 +442,9 @@
               <w:rPr>
                 <w:rFonts w:ascii="Times" w:cs="Times" w:eastAsia="Times" w:hAnsi="Times"/>
                 <w:b w:val="0"/>
+                <w:bCs w:val="0"/>
                 <w:i w:val="0"/>
+                <w:iCs w:val="0"/>
                 <w:smallCaps w:val="0"/>
                 <w:strike w:val="0"/>
                 <w:color w:val="000000"/>
@@ -432,7 +463,9 @@
               <w:rPr>
                 <w:rFonts w:ascii="Calibri" w:cs="Calibri" w:eastAsia="Calibri" w:hAnsi="Calibri"/>
                 <w:b w:val="0"/>
+                <w:bCs w:val="0"/>
                 <w:i w:val="0"/>
+                <w:iCs w:val="0"/>
                 <w:smallCaps w:val="0"/>
                 <w:strike w:val="0"/>
                 <w:color w:val="000000"/>
@@ -455,7 +488,9 @@
             <w:rPr>
               <w:rFonts w:ascii="Times New Roman" w:cs="Times New Roman" w:eastAsia="Times New Roman" w:hAnsi="Times New Roman"/>
               <w:b w:val="0"/>
+              <w:bCs w:val="0"/>
               <w:i w:val="0"/>
+              <w:iCs w:val="0"/>
               <w:smallCaps w:val="0"/>
               <w:strike w:val="0"/>
               <w:color w:val="000000"/>
@@ -503,7 +538,9 @@
             <w:rPr>
               <w:rFonts w:ascii="Calibri" w:cs="Calibri" w:eastAsia="Calibri" w:hAnsi="Calibri"/>
               <w:b w:val="0"/>
+              <w:bCs w:val="0"/>
               <w:i w:val="0"/>
+              <w:iCs w:val="0"/>
               <w:smallCaps w:val="0"/>
               <w:strike w:val="0"/>
               <w:color w:val="000000"/>
@@ -519,7 +556,9 @@
               <w:rPr>
                 <w:rFonts w:ascii="Times" w:cs="Times" w:eastAsia="Times" w:hAnsi="Times"/>
                 <w:b w:val="0"/>
+                <w:bCs w:val="0"/>
                 <w:i w:val="0"/>
+                <w:iCs w:val="0"/>
                 <w:smallCaps w:val="0"/>
                 <w:strike w:val="0"/>
                 <w:color w:val="000000"/>
@@ -538,7 +577,9 @@
               <w:rPr>
                 <w:rFonts w:ascii="Calibri" w:cs="Calibri" w:eastAsia="Calibri" w:hAnsi="Calibri"/>
                 <w:b w:val="0"/>
+                <w:bCs w:val="0"/>
                 <w:i w:val="0"/>
+                <w:iCs w:val="0"/>
                 <w:smallCaps w:val="0"/>
                 <w:strike w:val="0"/>
                 <w:color w:val="000000"/>
@@ -561,7 +602,9 @@
             <w:rPr>
               <w:rFonts w:ascii="Times New Roman" w:cs="Times New Roman" w:eastAsia="Times New Roman" w:hAnsi="Times New Roman"/>
               <w:b w:val="0"/>
+              <w:bCs w:val="0"/>
               <w:i w:val="0"/>
+              <w:iCs w:val="0"/>
               <w:smallCaps w:val="0"/>
               <w:strike w:val="0"/>
               <w:color w:val="000000"/>
@@ -609,7 +652,9 @@
             <w:rPr>
               <w:rFonts w:ascii="Calibri" w:cs="Calibri" w:eastAsia="Calibri" w:hAnsi="Calibri"/>
               <w:b w:val="0"/>
+              <w:bCs w:val="0"/>
               <w:i w:val="0"/>
+              <w:iCs w:val="0"/>
               <w:smallCaps w:val="0"/>
               <w:strike w:val="0"/>
               <w:color w:val="000000"/>
@@ -625,7 +670,9 @@
               <w:rPr>
                 <w:rFonts w:ascii="Times" w:cs="Times" w:eastAsia="Times" w:hAnsi="Times"/>
                 <w:b w:val="0"/>
+                <w:bCs w:val="0"/>
                 <w:i w:val="0"/>
+                <w:iCs w:val="0"/>
                 <w:smallCaps w:val="0"/>
                 <w:strike w:val="0"/>
                 <w:color w:val="000000"/>
@@ -644,7 +691,9 @@
               <w:rPr>
                 <w:rFonts w:ascii="Calibri" w:cs="Calibri" w:eastAsia="Calibri" w:hAnsi="Calibri"/>
                 <w:b w:val="0"/>
+                <w:bCs w:val="0"/>
                 <w:i w:val="0"/>
+                <w:iCs w:val="0"/>
                 <w:smallCaps w:val="0"/>
                 <w:strike w:val="0"/>
                 <w:color w:val="000000"/>
@@ -667,7 +716,9 @@
             <w:rPr>
               <w:rFonts w:ascii="Times New Roman" w:cs="Times New Roman" w:eastAsia="Times New Roman" w:hAnsi="Times New Roman"/>
               <w:b w:val="0"/>
+              <w:bCs w:val="0"/>
               <w:i w:val="0"/>
+              <w:iCs w:val="0"/>
               <w:smallCaps w:val="0"/>
               <w:strike w:val="0"/>
               <w:color w:val="000000"/>
@@ -715,7 +766,9 @@
             <w:rPr>
               <w:rFonts w:ascii="Calibri" w:cs="Calibri" w:eastAsia="Calibri" w:hAnsi="Calibri"/>
               <w:b w:val="0"/>
+              <w:bCs w:val="0"/>
               <w:i w:val="0"/>
+              <w:iCs w:val="0"/>
               <w:smallCaps w:val="0"/>
               <w:strike w:val="0"/>
               <w:color w:val="000000"/>
@@ -731,7 +784,9 @@
               <w:rPr>
                 <w:rFonts w:ascii="Times" w:cs="Times" w:eastAsia="Times" w:hAnsi="Times"/>
                 <w:b w:val="0"/>
+                <w:bCs w:val="0"/>
                 <w:i w:val="0"/>
+                <w:iCs w:val="0"/>
                 <w:smallCaps w:val="0"/>
                 <w:strike w:val="0"/>
                 <w:color w:val="000000"/>
@@ -750,7 +805,9 @@
               <w:rPr>
                 <w:rFonts w:ascii="Calibri" w:cs="Calibri" w:eastAsia="Calibri" w:hAnsi="Calibri"/>
                 <w:b w:val="0"/>
+                <w:bCs w:val="0"/>
                 <w:i w:val="0"/>
+                <w:iCs w:val="0"/>
                 <w:smallCaps w:val="0"/>
                 <w:strike w:val="0"/>
                 <w:color w:val="000000"/>
@@ -773,7 +830,9 @@
             <w:rPr>
               <w:rFonts w:ascii="Times New Roman" w:cs="Times New Roman" w:eastAsia="Times New Roman" w:hAnsi="Times New Roman"/>
               <w:b w:val="0"/>
+              <w:bCs w:val="0"/>
               <w:i w:val="0"/>
+              <w:iCs w:val="0"/>
               <w:smallCaps w:val="0"/>
               <w:strike w:val="0"/>
               <w:color w:val="000000"/>
@@ -821,7 +880,9 @@
             <w:rPr>
               <w:rFonts w:ascii="Calibri" w:cs="Calibri" w:eastAsia="Calibri" w:hAnsi="Calibri"/>
               <w:b w:val="0"/>
+              <w:bCs w:val="0"/>
               <w:i w:val="0"/>
+              <w:iCs w:val="0"/>
               <w:smallCaps w:val="0"/>
               <w:strike w:val="0"/>
               <w:color w:val="000000"/>
@@ -837,7 +898,9 @@
               <w:rPr>
                 <w:rFonts w:ascii="Times" w:cs="Times" w:eastAsia="Times" w:hAnsi="Times"/>
                 <w:b w:val="0"/>
+                <w:bCs w:val="0"/>
                 <w:i w:val="0"/>
+                <w:iCs w:val="0"/>
                 <w:smallCaps w:val="0"/>
                 <w:strike w:val="0"/>
                 <w:color w:val="000000"/>
@@ -856,7 +919,9 @@
               <w:rPr>
                 <w:rFonts w:ascii="Calibri" w:cs="Calibri" w:eastAsia="Calibri" w:hAnsi="Calibri"/>
                 <w:b w:val="0"/>
+                <w:bCs w:val="0"/>
                 <w:i w:val="0"/>
+                <w:iCs w:val="0"/>
                 <w:smallCaps w:val="0"/>
                 <w:strike w:val="0"/>
                 <w:color w:val="000000"/>
@@ -879,7 +944,9 @@
             <w:rPr>
               <w:rFonts w:ascii="Times New Roman" w:cs="Times New Roman" w:eastAsia="Times New Roman" w:hAnsi="Times New Roman"/>
               <w:b w:val="0"/>
+              <w:bCs w:val="0"/>
               <w:i w:val="0"/>
+              <w:iCs w:val="0"/>
               <w:smallCaps w:val="0"/>
               <w:strike w:val="0"/>
               <w:color w:val="000000"/>
@@ -927,7 +994,9 @@
             <w:rPr>
               <w:rFonts w:ascii="Calibri" w:cs="Calibri" w:eastAsia="Calibri" w:hAnsi="Calibri"/>
               <w:b w:val="0"/>
+              <w:bCs w:val="0"/>
               <w:i w:val="0"/>
+              <w:iCs w:val="0"/>
               <w:smallCaps w:val="0"/>
               <w:strike w:val="0"/>
               <w:color w:val="000000"/>
@@ -943,7 +1012,9 @@
               <w:rPr>
                 <w:rFonts w:ascii="Times" w:cs="Times" w:eastAsia="Times" w:hAnsi="Times"/>
                 <w:b w:val="0"/>
+                <w:bCs w:val="0"/>
                 <w:i w:val="0"/>
+                <w:iCs w:val="0"/>
                 <w:smallCaps w:val="0"/>
                 <w:strike w:val="0"/>
                 <w:color w:val="000000"/>
@@ -962,7 +1033,9 @@
               <w:rPr>
                 <w:rFonts w:ascii="Calibri" w:cs="Calibri" w:eastAsia="Calibri" w:hAnsi="Calibri"/>
                 <w:b w:val="0"/>
+                <w:bCs w:val="0"/>
                 <w:i w:val="0"/>
+                <w:iCs w:val="0"/>
                 <w:smallCaps w:val="0"/>
                 <w:strike w:val="0"/>
                 <w:color w:val="000000"/>
@@ -985,7 +1058,9 @@
             <w:rPr>
               <w:rFonts w:ascii="Times New Roman" w:cs="Times New Roman" w:eastAsia="Times New Roman" w:hAnsi="Times New Roman"/>
               <w:b w:val="0"/>
+              <w:bCs w:val="0"/>
               <w:i w:val="0"/>
+              <w:iCs w:val="0"/>
               <w:smallCaps w:val="0"/>
               <w:strike w:val="0"/>
               <w:color w:val="000000"/>
@@ -1033,7 +1108,9 @@
             <w:rPr>
               <w:rFonts w:ascii="Calibri" w:cs="Calibri" w:eastAsia="Calibri" w:hAnsi="Calibri"/>
               <w:b w:val="0"/>
+              <w:bCs w:val="0"/>
               <w:i w:val="0"/>
+              <w:iCs w:val="0"/>
               <w:smallCaps w:val="0"/>
               <w:strike w:val="0"/>
               <w:color w:val="000000"/>
@@ -1049,7 +1126,9 @@
               <w:rPr>
                 <w:rFonts w:ascii="Times" w:cs="Times" w:eastAsia="Times" w:hAnsi="Times"/>
                 <w:b w:val="0"/>
+                <w:bCs w:val="0"/>
                 <w:i w:val="0"/>
+                <w:iCs w:val="0"/>
                 <w:smallCaps w:val="0"/>
                 <w:strike w:val="0"/>
                 <w:color w:val="000000"/>
@@ -1068,7 +1147,9 @@
               <w:rPr>
                 <w:rFonts w:ascii="Calibri" w:cs="Calibri" w:eastAsia="Calibri" w:hAnsi="Calibri"/>
                 <w:b w:val="0"/>
+                <w:bCs w:val="0"/>
                 <w:i w:val="0"/>
+                <w:iCs w:val="0"/>
                 <w:smallCaps w:val="0"/>
                 <w:strike w:val="0"/>
                 <w:color w:val="000000"/>
@@ -1091,7 +1172,9 @@
             <w:rPr>
               <w:rFonts w:ascii="Times New Roman" w:cs="Times New Roman" w:eastAsia="Times New Roman" w:hAnsi="Times New Roman"/>
               <w:b w:val="0"/>
+              <w:bCs w:val="0"/>
               <w:i w:val="0"/>
+              <w:iCs w:val="0"/>
               <w:smallCaps w:val="0"/>
               <w:strike w:val="0"/>
               <w:color w:val="000000"/>
@@ -1139,7 +1222,9 @@
             <w:rPr>
               <w:rFonts w:ascii="Calibri" w:cs="Calibri" w:eastAsia="Calibri" w:hAnsi="Calibri"/>
               <w:b w:val="0"/>
+              <w:bCs w:val="0"/>
               <w:i w:val="0"/>
+              <w:iCs w:val="0"/>
               <w:smallCaps w:val="0"/>
               <w:strike w:val="0"/>
               <w:color w:val="000000"/>
@@ -1155,7 +1240,9 @@
               <w:rPr>
                 <w:rFonts w:ascii="Times" w:cs="Times" w:eastAsia="Times" w:hAnsi="Times"/>
                 <w:b w:val="0"/>
+                <w:bCs w:val="0"/>
                 <w:i w:val="0"/>
+                <w:iCs w:val="0"/>
                 <w:smallCaps w:val="0"/>
                 <w:strike w:val="0"/>
                 <w:color w:val="000000"/>
@@ -1174,7 +1261,9 @@
               <w:rPr>
                 <w:rFonts w:ascii="Calibri" w:cs="Calibri" w:eastAsia="Calibri" w:hAnsi="Calibri"/>
                 <w:b w:val="0"/>
+                <w:bCs w:val="0"/>
                 <w:i w:val="0"/>
+                <w:iCs w:val="0"/>
                 <w:smallCaps w:val="0"/>
                 <w:strike w:val="0"/>
                 <w:color w:val="000000"/>
@@ -1197,7 +1286,9 @@
             <w:rPr>
               <w:rFonts w:ascii="Times New Roman" w:cs="Times New Roman" w:eastAsia="Times New Roman" w:hAnsi="Times New Roman"/>
               <w:b w:val="0"/>
+              <w:bCs w:val="0"/>
               <w:i w:val="0"/>
+              <w:iCs w:val="0"/>
               <w:smallCaps w:val="0"/>
               <w:strike w:val="0"/>
               <w:color w:val="000000"/>
@@ -1245,7 +1336,9 @@
             <w:rPr>
               <w:rFonts w:ascii="Calibri" w:cs="Calibri" w:eastAsia="Calibri" w:hAnsi="Calibri"/>
               <w:b w:val="0"/>
+              <w:bCs w:val="0"/>
               <w:i w:val="0"/>
+              <w:iCs w:val="0"/>
               <w:smallCaps w:val="0"/>
               <w:strike w:val="0"/>
               <w:color w:val="000000"/>
@@ -1261,7 +1354,9 @@
               <w:rPr>
                 <w:rFonts w:ascii="Times" w:cs="Times" w:eastAsia="Times" w:hAnsi="Times"/>
                 <w:b w:val="0"/>
+                <w:bCs w:val="0"/>
                 <w:i w:val="0"/>
+                <w:iCs w:val="0"/>
                 <w:smallCaps w:val="0"/>
                 <w:strike w:val="0"/>
                 <w:color w:val="000000"/>
@@ -1280,7 +1375,9 @@
               <w:rPr>
                 <w:rFonts w:ascii="Calibri" w:cs="Calibri" w:eastAsia="Calibri" w:hAnsi="Calibri"/>
                 <w:b w:val="0"/>
+                <w:bCs w:val="0"/>
                 <w:i w:val="0"/>
+                <w:iCs w:val="0"/>
                 <w:smallCaps w:val="0"/>
                 <w:strike w:val="0"/>
                 <w:color w:val="000000"/>
@@ -1303,7 +1400,9 @@
             <w:rPr>
               <w:rFonts w:ascii="Times New Roman" w:cs="Times New Roman" w:eastAsia="Times New Roman" w:hAnsi="Times New Roman"/>
               <w:b w:val="0"/>
+              <w:bCs w:val="0"/>
               <w:i w:val="0"/>
+              <w:iCs w:val="0"/>
               <w:smallCaps w:val="0"/>
               <w:strike w:val="0"/>
               <w:color w:val="000000"/>
@@ -1351,7 +1450,9 @@
             <w:rPr>
               <w:rFonts w:ascii="Calibri" w:cs="Calibri" w:eastAsia="Calibri" w:hAnsi="Calibri"/>
               <w:b w:val="0"/>
+              <w:bCs w:val="0"/>
               <w:i w:val="0"/>
+              <w:iCs w:val="0"/>
               <w:smallCaps w:val="0"/>
               <w:strike w:val="0"/>
               <w:color w:val="000000"/>
@@ -1367,7 +1468,9 @@
               <w:rPr>
                 <w:rFonts w:ascii="Times" w:cs="Times" w:eastAsia="Times" w:hAnsi="Times"/>
                 <w:b w:val="0"/>
+                <w:bCs w:val="0"/>
                 <w:i w:val="0"/>
+                <w:iCs w:val="0"/>
                 <w:smallCaps w:val="0"/>
                 <w:strike w:val="0"/>
                 <w:color w:val="000000"/>
@@ -1386,7 +1489,9 @@
               <w:rPr>
                 <w:rFonts w:ascii="Calibri" w:cs="Calibri" w:eastAsia="Calibri" w:hAnsi="Calibri"/>
                 <w:b w:val="0"/>
+                <w:bCs w:val="0"/>
                 <w:i w:val="0"/>
+                <w:iCs w:val="0"/>
                 <w:smallCaps w:val="0"/>
                 <w:strike w:val="0"/>
                 <w:color w:val="000000"/>
@@ -1409,7 +1514,9 @@
             <w:rPr>
               <w:rFonts w:ascii="Times New Roman" w:cs="Times New Roman" w:eastAsia="Times New Roman" w:hAnsi="Times New Roman"/>
               <w:b w:val="0"/>
+              <w:bCs w:val="0"/>
               <w:i w:val="0"/>
+              <w:iCs w:val="0"/>
               <w:smallCaps w:val="0"/>
               <w:strike w:val="0"/>
               <w:color w:val="000000"/>
@@ -1457,7 +1564,9 @@
             <w:rPr>
               <w:rFonts w:ascii="Calibri" w:cs="Calibri" w:eastAsia="Calibri" w:hAnsi="Calibri"/>
               <w:b w:val="0"/>
+              <w:bCs w:val="0"/>
               <w:i w:val="0"/>
+              <w:iCs w:val="0"/>
               <w:smallCaps w:val="0"/>
               <w:strike w:val="0"/>
               <w:color w:val="000000"/>
@@ -1473,7 +1582,9 @@
               <w:rPr>
                 <w:rFonts w:ascii="Times" w:cs="Times" w:eastAsia="Times" w:hAnsi="Times"/>
                 <w:b w:val="0"/>
+                <w:bCs w:val="0"/>
                 <w:i w:val="0"/>
+                <w:iCs w:val="0"/>
                 <w:smallCaps w:val="0"/>
                 <w:strike w:val="0"/>
                 <w:color w:val="000000"/>
@@ -1492,7 +1603,9 @@
               <w:rPr>
                 <w:rFonts w:ascii="Calibri" w:cs="Calibri" w:eastAsia="Calibri" w:hAnsi="Calibri"/>
                 <w:b w:val="0"/>
+                <w:bCs w:val="0"/>
                 <w:i w:val="0"/>
+                <w:iCs w:val="0"/>
                 <w:smallCaps w:val="0"/>
                 <w:strike w:val="0"/>
                 <w:color w:val="000000"/>
@@ -1515,7 +1628,9 @@
             <w:rPr>
               <w:rFonts w:ascii="Times New Roman" w:cs="Times New Roman" w:eastAsia="Times New Roman" w:hAnsi="Times New Roman"/>
               <w:b w:val="0"/>
+              <w:bCs w:val="0"/>
               <w:i w:val="0"/>
+              <w:iCs w:val="0"/>
               <w:smallCaps w:val="0"/>
               <w:strike w:val="0"/>
               <w:color w:val="000000"/>
@@ -1563,7 +1678,9 @@
             <w:rPr>
               <w:rFonts w:ascii="Calibri" w:cs="Calibri" w:eastAsia="Calibri" w:hAnsi="Calibri"/>
               <w:b w:val="0"/>
+              <w:bCs w:val="0"/>
               <w:i w:val="0"/>
+              <w:iCs w:val="0"/>
               <w:smallCaps w:val="0"/>
               <w:strike w:val="0"/>
               <w:color w:val="000000"/>
@@ -1579,7 +1696,9 @@
               <w:rPr>
                 <w:rFonts w:ascii="Times" w:cs="Times" w:eastAsia="Times" w:hAnsi="Times"/>
                 <w:b w:val="0"/>
+                <w:bCs w:val="0"/>
                 <w:i w:val="0"/>
+                <w:iCs w:val="0"/>
                 <w:smallCaps w:val="0"/>
                 <w:strike w:val="0"/>
                 <w:color w:val="000000"/>
@@ -1598,7 +1717,9 @@
               <w:rPr>
                 <w:rFonts w:ascii="Calibri" w:cs="Calibri" w:eastAsia="Calibri" w:hAnsi="Calibri"/>
                 <w:b w:val="0"/>
+                <w:bCs w:val="0"/>
                 <w:i w:val="0"/>
+                <w:iCs w:val="0"/>
                 <w:smallCaps w:val="0"/>
                 <w:strike w:val="0"/>
                 <w:color w:val="000000"/>
@@ -1621,7 +1742,9 @@
             <w:rPr>
               <w:rFonts w:ascii="Times New Roman" w:cs="Times New Roman" w:eastAsia="Times New Roman" w:hAnsi="Times New Roman"/>
               <w:b w:val="0"/>
+              <w:bCs w:val="0"/>
               <w:i w:val="0"/>
+              <w:iCs w:val="0"/>
               <w:smallCaps w:val="0"/>
               <w:strike w:val="0"/>
               <w:color w:val="000000"/>
@@ -1669,7 +1792,9 @@
             <w:rPr>
               <w:rFonts w:ascii="Calibri" w:cs="Calibri" w:eastAsia="Calibri" w:hAnsi="Calibri"/>
               <w:b w:val="0"/>
+              <w:bCs w:val="0"/>
               <w:i w:val="0"/>
+              <w:iCs w:val="0"/>
               <w:smallCaps w:val="0"/>
               <w:strike w:val="0"/>
               <w:color w:val="000000"/>
@@ -1685,7 +1810,9 @@
               <w:rPr>
                 <w:rFonts w:ascii="Times" w:cs="Times" w:eastAsia="Times" w:hAnsi="Times"/>
                 <w:b w:val="0"/>
+                <w:bCs w:val="0"/>
                 <w:i w:val="0"/>
+                <w:iCs w:val="0"/>
                 <w:smallCaps w:val="0"/>
                 <w:strike w:val="0"/>
                 <w:color w:val="000000"/>
@@ -1704,7 +1831,9 @@
               <w:rPr>
                 <w:rFonts w:ascii="Calibri" w:cs="Calibri" w:eastAsia="Calibri" w:hAnsi="Calibri"/>
                 <w:b w:val="0"/>
+                <w:bCs w:val="0"/>
                 <w:i w:val="0"/>
+                <w:iCs w:val="0"/>
                 <w:smallCaps w:val="0"/>
                 <w:strike w:val="0"/>
                 <w:color w:val="000000"/>
@@ -1727,7 +1856,9 @@
             <w:rPr>
               <w:rFonts w:ascii="Times New Roman" w:cs="Times New Roman" w:eastAsia="Times New Roman" w:hAnsi="Times New Roman"/>
               <w:b w:val="0"/>
+              <w:bCs w:val="0"/>
               <w:i w:val="0"/>
+              <w:iCs w:val="0"/>
               <w:smallCaps w:val="0"/>
               <w:strike w:val="0"/>
               <w:color w:val="000000"/>
@@ -1775,7 +1906,9 @@
             <w:rPr>
               <w:rFonts w:ascii="Calibri" w:cs="Calibri" w:eastAsia="Calibri" w:hAnsi="Calibri"/>
               <w:b w:val="0"/>
+              <w:bCs w:val="0"/>
               <w:i w:val="0"/>
+              <w:iCs w:val="0"/>
               <w:smallCaps w:val="0"/>
               <w:strike w:val="0"/>
               <w:color w:val="000000"/>
@@ -1791,7 +1924,9 @@
               <w:rPr>
                 <w:rFonts w:ascii="Times" w:cs="Times" w:eastAsia="Times" w:hAnsi="Times"/>
                 <w:b w:val="0"/>
+                <w:bCs w:val="0"/>
                 <w:i w:val="0"/>
+                <w:iCs w:val="0"/>
                 <w:smallCaps w:val="0"/>
                 <w:strike w:val="0"/>
                 <w:color w:val="000000"/>
@@ -1810,7 +1945,9 @@
               <w:rPr>
                 <w:rFonts w:ascii="Calibri" w:cs="Calibri" w:eastAsia="Calibri" w:hAnsi="Calibri"/>
                 <w:b w:val="0"/>
+                <w:bCs w:val="0"/>
                 <w:i w:val="0"/>
+                <w:iCs w:val="0"/>
                 <w:smallCaps w:val="0"/>
                 <w:strike w:val="0"/>
                 <w:color w:val="000000"/>
@@ -1833,7 +1970,9 @@
             <w:rPr>
               <w:rFonts w:ascii="Times New Roman" w:cs="Times New Roman" w:eastAsia="Times New Roman" w:hAnsi="Times New Roman"/>
               <w:b w:val="0"/>
+              <w:bCs w:val="0"/>
               <w:i w:val="0"/>
+              <w:iCs w:val="0"/>
               <w:smallCaps w:val="0"/>
               <w:strike w:val="0"/>
               <w:color w:val="000000"/>
@@ -1881,7 +2020,9 @@
             <w:rPr>
               <w:rFonts w:ascii="Calibri" w:cs="Calibri" w:eastAsia="Calibri" w:hAnsi="Calibri"/>
               <w:b w:val="0"/>
+              <w:bCs w:val="0"/>
               <w:i w:val="0"/>
+              <w:iCs w:val="0"/>
               <w:smallCaps w:val="0"/>
               <w:strike w:val="0"/>
               <w:color w:val="000000"/>
@@ -1897,7 +2038,9 @@
               <w:rPr>
                 <w:rFonts w:ascii="Times" w:cs="Times" w:eastAsia="Times" w:hAnsi="Times"/>
                 <w:b w:val="0"/>
+                <w:bCs w:val="0"/>
                 <w:i w:val="0"/>
+                <w:iCs w:val="0"/>
                 <w:smallCaps w:val="0"/>
                 <w:strike w:val="0"/>
                 <w:color w:val="000000"/>
@@ -1916,7 +2059,9 @@
               <w:rPr>
                 <w:rFonts w:ascii="Calibri" w:cs="Calibri" w:eastAsia="Calibri" w:hAnsi="Calibri"/>
                 <w:b w:val="0"/>
+                <w:bCs w:val="0"/>
                 <w:i w:val="0"/>
+                <w:iCs w:val="0"/>
                 <w:smallCaps w:val="0"/>
                 <w:strike w:val="0"/>
                 <w:color w:val="000000"/>
@@ -1939,7 +2084,9 @@
             <w:rPr>
               <w:rFonts w:ascii="Times New Roman" w:cs="Times New Roman" w:eastAsia="Times New Roman" w:hAnsi="Times New Roman"/>
               <w:b w:val="0"/>
+              <w:bCs w:val="0"/>
               <w:i w:val="0"/>
+              <w:iCs w:val="0"/>
               <w:smallCaps w:val="0"/>
               <w:strike w:val="0"/>
               <w:color w:val="000000"/>
@@ -1987,7 +2134,9 @@
             <w:rPr>
               <w:rFonts w:ascii="Calibri" w:cs="Calibri" w:eastAsia="Calibri" w:hAnsi="Calibri"/>
               <w:b w:val="0"/>
+              <w:bCs w:val="0"/>
               <w:i w:val="0"/>
+              <w:iCs w:val="0"/>
               <w:smallCaps w:val="0"/>
               <w:strike w:val="0"/>
               <w:color w:val="000000"/>
@@ -2003,7 +2152,9 @@
               <w:rPr>
                 <w:rFonts w:ascii="Times" w:cs="Times" w:eastAsia="Times" w:hAnsi="Times"/>
                 <w:b w:val="0"/>
+                <w:bCs w:val="0"/>
                 <w:i w:val="0"/>
+                <w:iCs w:val="0"/>
                 <w:smallCaps w:val="0"/>
                 <w:strike w:val="0"/>
                 <w:color w:val="000000"/>
@@ -2022,7 +2173,9 @@
               <w:rPr>
                 <w:rFonts w:ascii="Calibri" w:cs="Calibri" w:eastAsia="Calibri" w:hAnsi="Calibri"/>
                 <w:b w:val="0"/>
+                <w:bCs w:val="0"/>
                 <w:i w:val="0"/>
+                <w:iCs w:val="0"/>
                 <w:smallCaps w:val="0"/>
                 <w:strike w:val="0"/>
                 <w:color w:val="000000"/>
@@ -2045,7 +2198,9 @@
             <w:rPr>
               <w:rFonts w:ascii="Times New Roman" w:cs="Times New Roman" w:eastAsia="Times New Roman" w:hAnsi="Times New Roman"/>
               <w:b w:val="0"/>
+              <w:bCs w:val="0"/>
               <w:i w:val="0"/>
+              <w:iCs w:val="0"/>
               <w:smallCaps w:val="0"/>
               <w:strike w:val="0"/>
               <w:color w:val="000000"/>
@@ -2093,7 +2248,9 @@
             <w:rPr>
               <w:rFonts w:ascii="Calibri" w:cs="Calibri" w:eastAsia="Calibri" w:hAnsi="Calibri"/>
               <w:b w:val="0"/>
+              <w:bCs w:val="0"/>
               <w:i w:val="0"/>
+              <w:iCs w:val="0"/>
               <w:smallCaps w:val="0"/>
               <w:strike w:val="0"/>
               <w:color w:val="000000"/>
@@ -2109,7 +2266,9 @@
               <w:rPr>
                 <w:rFonts w:ascii="Times" w:cs="Times" w:eastAsia="Times" w:hAnsi="Times"/>
                 <w:b w:val="0"/>
+                <w:bCs w:val="0"/>
                 <w:i w:val="0"/>
+                <w:iCs w:val="0"/>
                 <w:smallCaps w:val="0"/>
                 <w:strike w:val="0"/>
                 <w:color w:val="000000"/>
@@ -2128,7 +2287,9 @@
               <w:rPr>
                 <w:rFonts w:ascii="Calibri" w:cs="Calibri" w:eastAsia="Calibri" w:hAnsi="Calibri"/>
                 <w:b w:val="0"/>
+                <w:bCs w:val="0"/>
                 <w:i w:val="0"/>
+                <w:iCs w:val="0"/>
                 <w:smallCaps w:val="0"/>
                 <w:strike w:val="0"/>
                 <w:color w:val="000000"/>
@@ -2151,7 +2312,9 @@
             <w:rPr>
               <w:rFonts w:ascii="Times New Roman" w:cs="Times New Roman" w:eastAsia="Times New Roman" w:hAnsi="Times New Roman"/>
               <w:b w:val="0"/>
+              <w:bCs w:val="0"/>
               <w:i w:val="0"/>
+              <w:iCs w:val="0"/>
               <w:smallCaps w:val="0"/>
               <w:strike w:val="0"/>
               <w:color w:val="000000"/>
@@ -2199,7 +2362,9 @@
             <w:rPr>
               <w:rFonts w:ascii="Calibri" w:cs="Calibri" w:eastAsia="Calibri" w:hAnsi="Calibri"/>
               <w:b w:val="0"/>
+              <w:bCs w:val="0"/>
               <w:i w:val="0"/>
+              <w:iCs w:val="0"/>
               <w:smallCaps w:val="0"/>
               <w:strike w:val="0"/>
               <w:color w:val="000000"/>
@@ -2215,7 +2380,9 @@
               <w:rPr>
                 <w:rFonts w:ascii="Times" w:cs="Times" w:eastAsia="Times" w:hAnsi="Times"/>
                 <w:b w:val="0"/>
+                <w:bCs w:val="0"/>
                 <w:i w:val="0"/>
+                <w:iCs w:val="0"/>
                 <w:smallCaps w:val="0"/>
                 <w:strike w:val="0"/>
                 <w:color w:val="000000"/>
@@ -2234,7 +2401,9 @@
               <w:rPr>
                 <w:rFonts w:ascii="Calibri" w:cs="Calibri" w:eastAsia="Calibri" w:hAnsi="Calibri"/>
                 <w:b w:val="0"/>
+                <w:bCs w:val="0"/>
                 <w:i w:val="0"/>
+                <w:iCs w:val="0"/>
                 <w:smallCaps w:val="0"/>
                 <w:strike w:val="0"/>
                 <w:color w:val="000000"/>
@@ -2257,7 +2426,9 @@
             <w:rPr>
               <w:rFonts w:ascii="Times New Roman" w:cs="Times New Roman" w:eastAsia="Times New Roman" w:hAnsi="Times New Roman"/>
               <w:b w:val="0"/>
+              <w:bCs w:val="0"/>
               <w:i w:val="0"/>
+              <w:iCs w:val="0"/>
               <w:smallCaps w:val="0"/>
               <w:strike w:val="0"/>
               <w:color w:val="000000"/>
@@ -2305,7 +2476,9 @@
             <w:rPr>
               <w:rFonts w:ascii="Calibri" w:cs="Calibri" w:eastAsia="Calibri" w:hAnsi="Calibri"/>
               <w:b w:val="0"/>
+              <w:bCs w:val="0"/>
               <w:i w:val="0"/>
+              <w:iCs w:val="0"/>
               <w:smallCaps w:val="0"/>
               <w:strike w:val="0"/>
               <w:color w:val="000000"/>
@@ -2321,7 +2494,9 @@
               <w:rPr>
                 <w:rFonts w:ascii="Times" w:cs="Times" w:eastAsia="Times" w:hAnsi="Times"/>
                 <w:b w:val="0"/>
+                <w:bCs w:val="0"/>
                 <w:i w:val="0"/>
+                <w:iCs w:val="0"/>
                 <w:smallCaps w:val="0"/>
                 <w:strike w:val="0"/>
                 <w:color w:val="000000"/>
@@ -2340,7 +2515,9 @@
               <w:rPr>
                 <w:rFonts w:ascii="Calibri" w:cs="Calibri" w:eastAsia="Calibri" w:hAnsi="Calibri"/>
                 <w:b w:val="0"/>
+                <w:bCs w:val="0"/>
                 <w:i w:val="0"/>
+                <w:iCs w:val="0"/>
                 <w:smallCaps w:val="0"/>
                 <w:strike w:val="0"/>
                 <w:color w:val="000000"/>
@@ -2363,7 +2540,9 @@
             <w:rPr>
               <w:rFonts w:ascii="Times New Roman" w:cs="Times New Roman" w:eastAsia="Times New Roman" w:hAnsi="Times New Roman"/>
               <w:b w:val="0"/>
+              <w:bCs w:val="0"/>
               <w:i w:val="0"/>
+              <w:iCs w:val="0"/>
               <w:smallCaps w:val="0"/>
               <w:strike w:val="0"/>
               <w:color w:val="000000"/>
@@ -2411,7 +2590,9 @@
             <w:rPr>
               <w:rFonts w:ascii="Calibri" w:cs="Calibri" w:eastAsia="Calibri" w:hAnsi="Calibri"/>
               <w:b w:val="0"/>
+              <w:bCs w:val="0"/>
               <w:i w:val="0"/>
+              <w:iCs w:val="0"/>
               <w:smallCaps w:val="0"/>
               <w:strike w:val="0"/>
               <w:color w:val="000000"/>
@@ -2427,7 +2608,9 @@
               <w:rPr>
                 <w:rFonts w:ascii="Times" w:cs="Times" w:eastAsia="Times" w:hAnsi="Times"/>
                 <w:b w:val="0"/>
+                <w:bCs w:val="0"/>
                 <w:i w:val="0"/>
+                <w:iCs w:val="0"/>
                 <w:smallCaps w:val="0"/>
                 <w:strike w:val="0"/>
                 <w:color w:val="000000"/>
@@ -2446,7 +2629,9 @@
               <w:rPr>
                 <w:rFonts w:ascii="Calibri" w:cs="Calibri" w:eastAsia="Calibri" w:hAnsi="Calibri"/>
                 <w:b w:val="0"/>
+                <w:bCs w:val="0"/>
                 <w:i w:val="0"/>
+                <w:iCs w:val="0"/>
                 <w:smallCaps w:val="0"/>
                 <w:strike w:val="0"/>
                 <w:color w:val="000000"/>
@@ -2469,7 +2654,9 @@
             <w:rPr>
               <w:rFonts w:ascii="Times New Roman" w:cs="Times New Roman" w:eastAsia="Times New Roman" w:hAnsi="Times New Roman"/>
               <w:b w:val="0"/>
+              <w:bCs w:val="0"/>
               <w:i w:val="0"/>
+              <w:iCs w:val="0"/>
               <w:smallCaps w:val="0"/>
               <w:strike w:val="0"/>
               <w:color w:val="000000"/>
@@ -2517,7 +2704,9 @@
             <w:rPr>
               <w:rFonts w:ascii="Calibri" w:cs="Calibri" w:eastAsia="Calibri" w:hAnsi="Calibri"/>
               <w:b w:val="0"/>
+              <w:bCs w:val="0"/>
               <w:i w:val="0"/>
+              <w:iCs w:val="0"/>
               <w:smallCaps w:val="0"/>
               <w:strike w:val="0"/>
               <w:color w:val="000000"/>
@@ -2533,7 +2722,9 @@
               <w:rPr>
                 <w:rFonts w:ascii="Times" w:cs="Times" w:eastAsia="Times" w:hAnsi="Times"/>
                 <w:b w:val="0"/>
+                <w:bCs w:val="0"/>
                 <w:i w:val="0"/>
+                <w:iCs w:val="0"/>
                 <w:smallCaps w:val="0"/>
                 <w:strike w:val="0"/>
                 <w:color w:val="000000"/>
@@ -2552,7 +2743,9 @@
               <w:rPr>
                 <w:rFonts w:ascii="Calibri" w:cs="Calibri" w:eastAsia="Calibri" w:hAnsi="Calibri"/>
                 <w:b w:val="0"/>
+                <w:bCs w:val="0"/>
                 <w:i w:val="0"/>
+                <w:iCs w:val="0"/>
                 <w:smallCaps w:val="0"/>
                 <w:strike w:val="0"/>
                 <w:color w:val="000000"/>
@@ -2575,7 +2768,9 @@
             <w:rPr>
               <w:rFonts w:ascii="Times New Roman" w:cs="Times New Roman" w:eastAsia="Times New Roman" w:hAnsi="Times New Roman"/>
               <w:b w:val="0"/>
+              <w:bCs w:val="0"/>
               <w:i w:val="0"/>
+              <w:iCs w:val="0"/>
               <w:smallCaps w:val="0"/>
               <w:strike w:val="0"/>
               <w:color w:val="000000"/>
@@ -2666,12 +2861,14 @@
         <w:rPr>
           <w:rFonts w:ascii="Calibri" w:cs="Calibri" w:eastAsia="Calibri" w:hAnsi="Calibri"/>
           <w:i w:val="1"/>
-        </w:rPr>
-      </w:pPr>
-      <w:r>
-        <w:rPr>
-          <w:rFonts w:ascii="Calibri" w:cs="Calibri" w:eastAsia="Calibri" w:hAnsi="Calibri"/>
-          <w:i w:val="1"/>
+          <w:iCs w:val="1"/>
+        </w:rPr>
+      </w:pPr>
+      <w:r>
+        <w:rPr>
+          <w:rFonts w:ascii="Calibri" w:cs="Calibri" w:eastAsia="Calibri" w:hAnsi="Calibri"/>
+          <w:i w:val="1"/>
+          <w:iCs w:val="1"/>
           <w:rtl w:val="0"/>
         </w:rPr>
         <w:t xml:space="preserve">The purpose of this test plan is to ensure that the product has a high quality and to ensure that all its functionalities work as expected. The testing approach will basically depend on exploratory and functionality testing.</w:t>
@@ -2704,15 +2901,17 @@
         <w:rPr>
           <w:rFonts w:ascii="Calibri" w:cs="Calibri" w:eastAsia="Calibri" w:hAnsi="Calibri"/>
           <w:i w:val="1"/>
-        </w:rPr>
-      </w:pPr>
-      <w:r>
-        <w:rPr>
-          <w:rFonts w:ascii="Calibri" w:cs="Calibri" w:eastAsia="Calibri" w:hAnsi="Calibri"/>
-          <w:i w:val="1"/>
-          <w:rtl w:val="0"/>
-        </w:rPr>
-        <w:t xml:space="preserve">The product is an e-commerce website with basic e-shopping functionalities as well as some additional features.</w:t>
+          <w:iCs w:val="1"/>
+        </w:rPr>
+      </w:pPr>
+      <w:r>
+        <w:rPr>
+          <w:rFonts w:ascii="Calibri" w:cs="Calibri" w:eastAsia="Calibri" w:hAnsi="Calibri"/>
+          <w:i w:val="1"/>
+          <w:iCs w:val="1"/>
+          <w:rtl w:val="0"/>
+        </w:rPr>
+        <w:t xml:space="preserve">The project is an e-commerce website with basic e-shopping functionalities as well as some additional features, and another two additional websites for API and DB testing.</w:t>
       </w:r>
     </w:p>
     <w:p>
@@ -2793,7 +2992,9 @@
         <w:jc w:val="both"/>
         <w:rPr>
           <w:b w:val="0"/>
-          <w:i w:val="1"/>
+          <w:bCs w:val="0"/>
+          <w:i w:val="1"/>
+          <w:iCs w:val="1"/>
           <w:smallCaps w:val="0"/>
           <w:strike w:val="0"/>
           <w:color w:val="000000"/>
@@ -2808,7 +3009,9 @@
         <w:rPr>
           <w:rFonts w:ascii="Calibri" w:cs="Calibri" w:eastAsia="Calibri" w:hAnsi="Calibri"/>
           <w:b w:val="0"/>
-          <w:i w:val="1"/>
+          <w:bCs w:val="0"/>
+          <w:i w:val="1"/>
+          <w:iCs w:val="1"/>
           <w:smallCaps w:val="0"/>
           <w:strike w:val="0"/>
           <w:color w:val="000000"/>
@@ -2845,7 +3048,9 @@
         <w:jc w:val="both"/>
         <w:rPr>
           <w:b w:val="0"/>
-          <w:i w:val="1"/>
+          <w:bCs w:val="0"/>
+          <w:i w:val="1"/>
+          <w:iCs w:val="1"/>
           <w:smallCaps w:val="0"/>
           <w:strike w:val="0"/>
           <w:color w:val="000000"/>
@@ -2860,7 +3065,9 @@
         <w:rPr>
           <w:rFonts w:ascii="Calibri" w:cs="Calibri" w:eastAsia="Calibri" w:hAnsi="Calibri"/>
           <w:b w:val="0"/>
-          <w:i w:val="1"/>
+          <w:bCs w:val="0"/>
+          <w:i w:val="1"/>
+          <w:iCs w:val="1"/>
           <w:smallCaps w:val="0"/>
           <w:strike w:val="0"/>
           <w:color w:val="000000"/>
@@ -2897,7 +3104,9 @@
         <w:jc w:val="both"/>
         <w:rPr>
           <w:b w:val="0"/>
-          <w:i w:val="1"/>
+          <w:bCs w:val="0"/>
+          <w:i w:val="1"/>
+          <w:iCs w:val="1"/>
           <w:smallCaps w:val="0"/>
           <w:strike w:val="0"/>
           <w:color w:val="000000"/>
@@ -2912,7 +3121,9 @@
         <w:rPr>
           <w:rFonts w:ascii="Calibri" w:cs="Calibri" w:eastAsia="Calibri" w:hAnsi="Calibri"/>
           <w:b w:val="0"/>
-          <w:i w:val="1"/>
+          <w:bCs w:val="0"/>
+          <w:i w:val="1"/>
+          <w:iCs w:val="1"/>
           <w:smallCaps w:val="0"/>
           <w:strike w:val="0"/>
           <w:color w:val="000000"/>
@@ -2949,7 +3160,9 @@
         <w:jc w:val="both"/>
         <w:rPr>
           <w:b w:val="0"/>
-          <w:i w:val="1"/>
+          <w:bCs w:val="0"/>
+          <w:i w:val="1"/>
+          <w:iCs w:val="1"/>
           <w:smallCaps w:val="0"/>
           <w:strike w:val="0"/>
           <w:color w:val="000000"/>
@@ -2964,7 +3177,9 @@
         <w:rPr>
           <w:rFonts w:ascii="Calibri" w:cs="Calibri" w:eastAsia="Calibri" w:hAnsi="Calibri"/>
           <w:b w:val="0"/>
-          <w:i w:val="1"/>
+          <w:bCs w:val="0"/>
+          <w:i w:val="1"/>
+          <w:iCs w:val="1"/>
           <w:smallCaps w:val="0"/>
           <w:strike w:val="0"/>
           <w:color w:val="000000"/>
@@ -3001,7 +3216,9 @@
         <w:jc w:val="both"/>
         <w:rPr>
           <w:b w:val="0"/>
-          <w:i w:val="1"/>
+          <w:bCs w:val="0"/>
+          <w:i w:val="1"/>
+          <w:iCs w:val="1"/>
           <w:smallCaps w:val="0"/>
           <w:strike w:val="0"/>
           <w:color w:val="000000"/>
@@ -3016,7 +3233,9 @@
         <w:rPr>
           <w:rFonts w:ascii="Calibri" w:cs="Calibri" w:eastAsia="Calibri" w:hAnsi="Calibri"/>
           <w:b w:val="0"/>
-          <w:i w:val="1"/>
+          <w:bCs w:val="0"/>
+          <w:i w:val="1"/>
+          <w:iCs w:val="1"/>
           <w:smallCaps w:val="0"/>
           <w:strike w:val="0"/>
           <w:color w:val="000000"/>
@@ -3032,6 +3251,90 @@
     </w:p>
     <w:p>
       <w:pPr>
+        <w:keepNext w:val="0"/>
+        <w:keepLines w:val="0"/>
+        <w:pageBreakBefore w:val="0"/>
+        <w:widowControl w:val="1"/>
+        <w:numPr>
+          <w:ilvl w:val="0"/>
+          <w:numId w:val="6"/>
+        </w:numPr>
+        <w:pBdr>
+          <w:top w:space="0" w:sz="0" w:val="nil"/>
+          <w:left w:space="0" w:sz="0" w:val="nil"/>
+          <w:bottom w:space="0" w:sz="0" w:val="nil"/>
+          <w:right w:space="0" w:sz="0" w:val="nil"/>
+          <w:between w:space="0" w:sz="0" w:val="nil"/>
+        </w:pBdr>
+        <w:shd w:fill="auto" w:val="clear"/>
+        <w:spacing w:after="40" w:before="40" w:line="276" w:lineRule="auto"/>
+        <w:ind w:left="720" w:right="0" w:hanging="360"/>
+        <w:jc w:val="both"/>
+        <w:rPr>
+          <w:rFonts w:ascii="Calibri" w:cs="Calibri" w:eastAsia="Calibri" w:hAnsi="Calibri"/>
+          <w:i w:val="1"/>
+          <w:iCs w:val="1"/>
+          <w:sz w:val="22"/>
+          <w:szCs w:val="22"/>
+          <w:u w:val="none"/>
+        </w:rPr>
+      </w:pPr>
+      <w:r>
+        <w:rPr>
+          <w:rFonts w:ascii="Calibri" w:cs="Calibri" w:eastAsia="Calibri" w:hAnsi="Calibri"/>
+          <w:i w:val="1"/>
+          <w:iCs w:val="1"/>
+          <w:sz w:val="22"/>
+          <w:szCs w:val="22"/>
+          <w:rtl w:val="0"/>
+        </w:rPr>
+        <w:t xml:space="preserve">All APIs in the API list</w:t>
+      </w:r>
+    </w:p>
+    <w:p>
+      <w:pPr>
+        <w:keepNext w:val="0"/>
+        <w:keepLines w:val="0"/>
+        <w:pageBreakBefore w:val="0"/>
+        <w:widowControl w:val="1"/>
+        <w:numPr>
+          <w:ilvl w:val="0"/>
+          <w:numId w:val="6"/>
+        </w:numPr>
+        <w:pBdr>
+          <w:top w:space="0" w:sz="0" w:val="nil"/>
+          <w:left w:space="0" w:sz="0" w:val="nil"/>
+          <w:bottom w:space="0" w:sz="0" w:val="nil"/>
+          <w:right w:space="0" w:sz="0" w:val="nil"/>
+          <w:between w:space="0" w:sz="0" w:val="nil"/>
+        </w:pBdr>
+        <w:shd w:fill="auto" w:val="clear"/>
+        <w:spacing w:after="40" w:before="40" w:line="276" w:lineRule="auto"/>
+        <w:ind w:left="720" w:right="0" w:hanging="360"/>
+        <w:jc w:val="both"/>
+        <w:rPr>
+          <w:rFonts w:ascii="Calibri" w:cs="Calibri" w:eastAsia="Calibri" w:hAnsi="Calibri"/>
+          <w:i w:val="1"/>
+          <w:iCs w:val="1"/>
+          <w:sz w:val="22"/>
+          <w:szCs w:val="22"/>
+          <w:u w:val="none"/>
+        </w:rPr>
+      </w:pPr>
+      <w:r>
+        <w:rPr>
+          <w:rFonts w:ascii="Calibri" w:cs="Calibri" w:eastAsia="Calibri" w:hAnsi="Calibri"/>
+          <w:i w:val="1"/>
+          <w:iCs w:val="1"/>
+          <w:sz w:val="22"/>
+          <w:szCs w:val="22"/>
+          <w:rtl w:val="0"/>
+        </w:rPr>
+        <w:t xml:space="preserve">Essential tables in the OpenCart Database</w:t>
+      </w:r>
+    </w:p>
+    <w:p>
+      <w:pPr>
         <w:pStyle w:val="Heading2"/>
         <w:numPr>
           <w:ilvl w:val="1"/>
@@ -3048,6 +3351,11 @@
           <w:rtl w:val="0"/>
         </w:rPr>
         <w:t xml:space="preserve">  Out-of-Scope</w:t>
+      </w:r>
+      <w:r>
+        <w:rPr>
+          <w:rtl w:val="0"/>
+        </w:rPr>
       </w:r>
     </w:p>
     <w:p>
@@ -3073,7 +3381,9 @@
         <w:jc w:val="both"/>
         <w:rPr>
           <w:b w:val="0"/>
-          <w:i w:val="1"/>
+          <w:bCs w:val="0"/>
+          <w:i w:val="1"/>
+          <w:iCs w:val="1"/>
           <w:smallCaps w:val="0"/>
           <w:strike w:val="0"/>
           <w:color w:val="000000"/>
@@ -3088,7 +3398,9 @@
         <w:rPr>
           <w:rFonts w:ascii="Calibri" w:cs="Calibri" w:eastAsia="Calibri" w:hAnsi="Calibri"/>
           <w:b w:val="0"/>
-          <w:i w:val="1"/>
+          <w:bCs w:val="0"/>
+          <w:i w:val="1"/>
+          <w:iCs w:val="1"/>
           <w:smallCaps w:val="0"/>
           <w:strike w:val="0"/>
           <w:color w:val="000000"/>
@@ -3099,7 +3411,7 @@
           <w:vertAlign w:val="baseline"/>
           <w:rtl w:val="0"/>
         </w:rPr>
-        <w:t xml:space="preserve">Performance Testing</w:t>
+        <w:t xml:space="preserve">Security Testing</w:t>
       </w:r>
     </w:p>
     <w:p>
@@ -3125,7 +3437,9 @@
         <w:jc w:val="both"/>
         <w:rPr>
           <w:b w:val="0"/>
-          <w:i w:val="1"/>
+          <w:bCs w:val="0"/>
+          <w:i w:val="1"/>
+          <w:iCs w:val="1"/>
           <w:smallCaps w:val="0"/>
           <w:strike w:val="0"/>
           <w:color w:val="000000"/>
@@ -3140,7 +3454,9 @@
         <w:rPr>
           <w:rFonts w:ascii="Calibri" w:cs="Calibri" w:eastAsia="Calibri" w:hAnsi="Calibri"/>
           <w:b w:val="0"/>
-          <w:i w:val="1"/>
+          <w:bCs w:val="0"/>
+          <w:i w:val="1"/>
+          <w:iCs w:val="1"/>
           <w:smallCaps w:val="0"/>
           <w:strike w:val="0"/>
           <w:color w:val="000000"/>
@@ -3151,110 +3467,6 @@
           <w:vertAlign w:val="baseline"/>
           <w:rtl w:val="0"/>
         </w:rPr>
-        <w:t xml:space="preserve">Security Testing</w:t>
-      </w:r>
-    </w:p>
-    <w:p>
-      <w:pPr>
-        <w:keepNext w:val="0"/>
-        <w:keepLines w:val="0"/>
-        <w:pageBreakBefore w:val="0"/>
-        <w:widowControl w:val="1"/>
-        <w:numPr>
-          <w:ilvl w:val="0"/>
-          <w:numId w:val="7"/>
-        </w:numPr>
-        <w:pBdr>
-          <w:top w:space="0" w:sz="0" w:val="nil"/>
-          <w:left w:space="0" w:sz="0" w:val="nil"/>
-          <w:bottom w:space="0" w:sz="0" w:val="nil"/>
-          <w:right w:space="0" w:sz="0" w:val="nil"/>
-          <w:between w:space="0" w:sz="0" w:val="nil"/>
-        </w:pBdr>
-        <w:shd w:fill="auto" w:val="clear"/>
-        <w:spacing w:after="40" w:before="40" w:line="276" w:lineRule="auto"/>
-        <w:ind w:left="720" w:right="0" w:hanging="360"/>
-        <w:jc w:val="both"/>
-        <w:rPr>
-          <w:b w:val="0"/>
-          <w:i w:val="1"/>
-          <w:smallCaps w:val="0"/>
-          <w:strike w:val="0"/>
-          <w:color w:val="000000"/>
-          <w:sz w:val="22"/>
-          <w:szCs w:val="22"/>
-          <w:u w:val="none"/>
-          <w:shd w:fill="auto" w:val="clear"/>
-          <w:vertAlign w:val="baseline"/>
-        </w:rPr>
-      </w:pPr>
-      <w:r>
-        <w:rPr>
-          <w:rFonts w:ascii="Calibri" w:cs="Calibri" w:eastAsia="Calibri" w:hAnsi="Calibri"/>
-          <w:b w:val="0"/>
-          <w:i w:val="1"/>
-          <w:smallCaps w:val="0"/>
-          <w:strike w:val="0"/>
-          <w:color w:val="000000"/>
-          <w:sz w:val="22"/>
-          <w:szCs w:val="22"/>
-          <w:u w:val="none"/>
-          <w:shd w:fill="auto" w:val="clear"/>
-          <w:vertAlign w:val="baseline"/>
-          <w:rtl w:val="0"/>
-        </w:rPr>
-        <w:t xml:space="preserve">API Testing</w:t>
-      </w:r>
-    </w:p>
-    <w:p>
-      <w:pPr>
-        <w:keepNext w:val="0"/>
-        <w:keepLines w:val="0"/>
-        <w:pageBreakBefore w:val="0"/>
-        <w:widowControl w:val="1"/>
-        <w:numPr>
-          <w:ilvl w:val="0"/>
-          <w:numId w:val="7"/>
-        </w:numPr>
-        <w:pBdr>
-          <w:top w:space="0" w:sz="0" w:val="nil"/>
-          <w:left w:space="0" w:sz="0" w:val="nil"/>
-          <w:bottom w:space="0" w:sz="0" w:val="nil"/>
-          <w:right w:space="0" w:sz="0" w:val="nil"/>
-          <w:between w:space="0" w:sz="0" w:val="nil"/>
-        </w:pBdr>
-        <w:shd w:fill="auto" w:val="clear"/>
-        <w:spacing w:after="40" w:before="40" w:line="276" w:lineRule="auto"/>
-        <w:ind w:left="720" w:right="0" w:hanging="360"/>
-        <w:jc w:val="both"/>
-        <w:rPr>
-          <w:b w:val="0"/>
-          <w:i w:val="1"/>
-          <w:smallCaps w:val="0"/>
-          <w:strike w:val="0"/>
-          <w:color w:val="000000"/>
-          <w:sz w:val="22"/>
-          <w:szCs w:val="22"/>
-          <w:u w:val="none"/>
-          <w:shd w:fill="auto" w:val="clear"/>
-          <w:vertAlign w:val="baseline"/>
-        </w:rPr>
-      </w:pPr>
-      <w:r>
-        <w:rPr>
-          <w:rFonts w:ascii="Calibri" w:cs="Calibri" w:eastAsia="Calibri" w:hAnsi="Calibri"/>
-          <w:b w:val="0"/>
-          <w:i w:val="1"/>
-          <w:smallCaps w:val="0"/>
-          <w:strike w:val="0"/>
-          <w:color w:val="000000"/>
-          <w:sz w:val="22"/>
-          <w:szCs w:val="22"/>
-          <w:u w:val="none"/>
-          <w:shd w:fill="auto" w:val="clear"/>
-          <w:vertAlign w:val="baseline"/>
-          <w:rtl w:val="0"/>
-        </w:rPr>
         <w:t xml:space="preserve">Placeholders (some of the info content, and some products)</w:t>
       </w:r>
     </w:p>
@@ -3320,12 +3532,14 @@
         <w:rPr>
           <w:rFonts w:ascii="Calibri" w:cs="Calibri" w:eastAsia="Calibri" w:hAnsi="Calibri"/>
           <w:i w:val="1"/>
-        </w:rPr>
-      </w:pPr>
-      <w:r>
-        <w:rPr>
-          <w:rFonts w:ascii="Calibri" w:cs="Calibri" w:eastAsia="Calibri" w:hAnsi="Calibri"/>
-          <w:i w:val="1"/>
+          <w:iCs w:val="1"/>
+        </w:rPr>
+      </w:pPr>
+      <w:r>
+        <w:rPr>
+          <w:rFonts w:ascii="Calibri" w:cs="Calibri" w:eastAsia="Calibri" w:hAnsi="Calibri"/>
+          <w:i w:val="1"/>
+          <w:iCs w:val="1"/>
           <w:rtl w:val="0"/>
         </w:rPr>
         <w:t xml:space="preserve">Making sure all the following functionalities work as expected:</w:t>
@@ -3354,7 +3568,9 @@
         <w:jc w:val="both"/>
         <w:rPr>
           <w:b w:val="0"/>
-          <w:i w:val="1"/>
+          <w:bCs w:val="0"/>
+          <w:i w:val="1"/>
+          <w:iCs w:val="1"/>
           <w:smallCaps w:val="0"/>
           <w:strike w:val="0"/>
           <w:color w:val="000000"/>
@@ -3369,7 +3585,9 @@
         <w:rPr>
           <w:rFonts w:ascii="Calibri" w:cs="Calibri" w:eastAsia="Calibri" w:hAnsi="Calibri"/>
           <w:b w:val="0"/>
-          <w:i w:val="1"/>
+          <w:bCs w:val="0"/>
+          <w:i w:val="1"/>
+          <w:iCs w:val="1"/>
           <w:smallCaps w:val="0"/>
           <w:strike w:val="0"/>
           <w:color w:val="000000"/>
@@ -3386,6 +3604,7 @@
         <w:rPr>
           <w:rFonts w:ascii="Calibri" w:cs="Calibri" w:eastAsia="Calibri" w:hAnsi="Calibri"/>
           <w:i w:val="1"/>
+          <w:iCs w:val="1"/>
           <w:sz w:val="22"/>
           <w:szCs w:val="22"/>
           <w:rtl w:val="0"/>
@@ -3396,7 +3615,9 @@
         <w:rPr>
           <w:rFonts w:ascii="Calibri" w:cs="Calibri" w:eastAsia="Calibri" w:hAnsi="Calibri"/>
           <w:b w:val="0"/>
-          <w:i w:val="1"/>
+          <w:bCs w:val="0"/>
+          <w:i w:val="1"/>
+          <w:iCs w:val="1"/>
           <w:smallCaps w:val="0"/>
           <w:strike w:val="0"/>
           <w:color w:val="000000"/>
@@ -3433,7 +3654,9 @@
         <w:jc w:val="both"/>
         <w:rPr>
           <w:b w:val="0"/>
-          <w:i w:val="1"/>
+          <w:bCs w:val="0"/>
+          <w:i w:val="1"/>
+          <w:iCs w:val="1"/>
           <w:smallCaps w:val="0"/>
           <w:strike w:val="0"/>
           <w:color w:val="000000"/>
@@ -3448,7 +3671,9 @@
         <w:rPr>
           <w:rFonts w:ascii="Calibri" w:cs="Calibri" w:eastAsia="Calibri" w:hAnsi="Calibri"/>
           <w:b w:val="0"/>
-          <w:i w:val="1"/>
+          <w:bCs w:val="0"/>
+          <w:i w:val="1"/>
+          <w:iCs w:val="1"/>
           <w:smallCaps w:val="0"/>
           <w:strike w:val="0"/>
           <w:color w:val="000000"/>
@@ -3465,6 +3690,7 @@
         <w:rPr>
           <w:rFonts w:ascii="Calibri" w:cs="Calibri" w:eastAsia="Calibri" w:hAnsi="Calibri"/>
           <w:i w:val="1"/>
+          <w:iCs w:val="1"/>
           <w:sz w:val="22"/>
           <w:szCs w:val="22"/>
           <w:rtl w:val="0"/>
@@ -3475,7 +3701,9 @@
         <w:rPr>
           <w:rFonts w:ascii="Calibri" w:cs="Calibri" w:eastAsia="Calibri" w:hAnsi="Calibri"/>
           <w:b w:val="0"/>
-          <w:i w:val="1"/>
+          <w:bCs w:val="0"/>
+          <w:i w:val="1"/>
+          <w:iCs w:val="1"/>
           <w:smallCaps w:val="0"/>
           <w:strike w:val="0"/>
           <w:color w:val="000000"/>
@@ -3512,7 +3740,9 @@
         <w:jc w:val="both"/>
         <w:rPr>
           <w:b w:val="0"/>
-          <w:i w:val="1"/>
+          <w:bCs w:val="0"/>
+          <w:i w:val="1"/>
+          <w:iCs w:val="1"/>
           <w:smallCaps w:val="0"/>
           <w:strike w:val="0"/>
           <w:color w:val="000000"/>
@@ -3527,7 +3757,9 @@
         <w:rPr>
           <w:rFonts w:ascii="Calibri" w:cs="Calibri" w:eastAsia="Calibri" w:hAnsi="Calibri"/>
           <w:b w:val="0"/>
-          <w:i w:val="1"/>
+          <w:bCs w:val="0"/>
+          <w:i w:val="1"/>
+          <w:iCs w:val="1"/>
           <w:smallCaps w:val="0"/>
           <w:strike w:val="0"/>
           <w:color w:val="000000"/>
@@ -3564,7 +3796,9 @@
         <w:jc w:val="both"/>
         <w:rPr>
           <w:b w:val="0"/>
-          <w:i w:val="1"/>
+          <w:bCs w:val="0"/>
+          <w:i w:val="1"/>
+          <w:iCs w:val="1"/>
           <w:smallCaps w:val="0"/>
           <w:strike w:val="0"/>
           <w:color w:val="000000"/>
@@ -3579,7 +3813,9 @@
         <w:rPr>
           <w:rFonts w:ascii="Calibri" w:cs="Calibri" w:eastAsia="Calibri" w:hAnsi="Calibri"/>
           <w:b w:val="0"/>
-          <w:i w:val="1"/>
+          <w:bCs w:val="0"/>
+          <w:i w:val="1"/>
+          <w:iCs w:val="1"/>
           <w:smallCaps w:val="0"/>
           <w:strike w:val="0"/>
           <w:color w:val="000000"/>
@@ -3596,6 +3832,7 @@
         <w:rPr>
           <w:rFonts w:ascii="Calibri" w:cs="Calibri" w:eastAsia="Calibri" w:hAnsi="Calibri"/>
           <w:i w:val="1"/>
+          <w:iCs w:val="1"/>
           <w:sz w:val="22"/>
           <w:szCs w:val="22"/>
           <w:rtl w:val="0"/>
@@ -3606,7 +3843,9 @@
         <w:rPr>
           <w:rFonts w:ascii="Calibri" w:cs="Calibri" w:eastAsia="Calibri" w:hAnsi="Calibri"/>
           <w:b w:val="0"/>
-          <w:i w:val="1"/>
+          <w:bCs w:val="0"/>
+          <w:i w:val="1"/>
+          <w:iCs w:val="1"/>
           <w:smallCaps w:val="0"/>
           <w:strike w:val="0"/>
           <w:color w:val="000000"/>
@@ -3627,12 +3866,14 @@
         <w:rPr>
           <w:rFonts w:ascii="Calibri" w:cs="Calibri" w:eastAsia="Calibri" w:hAnsi="Calibri"/>
           <w:i w:val="1"/>
-        </w:rPr>
-      </w:pPr>
-      <w:r>
-        <w:rPr>
-          <w:rFonts w:ascii="Calibri" w:cs="Calibri" w:eastAsia="Calibri" w:hAnsi="Calibri"/>
-          <w:i w:val="1"/>
+          <w:iCs w:val="1"/>
+        </w:rPr>
+      </w:pPr>
+      <w:r>
+        <w:rPr>
+          <w:rFonts w:ascii="Calibri" w:cs="Calibri" w:eastAsia="Calibri" w:hAnsi="Calibri"/>
+          <w:i w:val="1"/>
+          <w:iCs w:val="1"/>
           <w:rtl w:val="0"/>
         </w:rPr>
         <w:t xml:space="preserve">Making sure there aren’t any linguistic errors, either in error messages or the website content.</w:t>
@@ -3645,6 +3886,7 @@
         <w:rPr>
           <w:rFonts w:ascii="Calibri" w:cs="Calibri" w:eastAsia="Calibri" w:hAnsi="Calibri"/>
           <w:i w:val="1"/>
+          <w:iCs w:val="1"/>
         </w:rPr>
       </w:pPr>
       <w:r>
@@ -3696,7 +3938,9 @@
         <w:jc w:val="both"/>
         <w:rPr>
           <w:b w:val="0"/>
-          <w:i w:val="1"/>
+          <w:bCs w:val="0"/>
+          <w:i w:val="1"/>
+          <w:iCs w:val="1"/>
           <w:smallCaps w:val="0"/>
           <w:strike w:val="0"/>
           <w:color w:val="000000"/>
@@ -3711,7 +3955,9 @@
         <w:rPr>
           <w:rFonts w:ascii="Calibri" w:cs="Calibri" w:eastAsia="Calibri" w:hAnsi="Calibri"/>
           <w:b w:val="0"/>
-          <w:i w:val="1"/>
+          <w:bCs w:val="0"/>
+          <w:i w:val="1"/>
+          <w:iCs w:val="1"/>
           <w:smallCaps w:val="0"/>
           <w:strike w:val="0"/>
           <w:color w:val="000000"/>
@@ -3748,7 +3994,9 @@
         <w:jc w:val="both"/>
         <w:rPr>
           <w:b w:val="0"/>
-          <w:i w:val="1"/>
+          <w:bCs w:val="0"/>
+          <w:i w:val="1"/>
+          <w:iCs w:val="1"/>
           <w:smallCaps w:val="0"/>
           <w:strike w:val="0"/>
           <w:color w:val="000000"/>
@@ -3763,7 +4011,9 @@
         <w:rPr>
           <w:rFonts w:ascii="Calibri" w:cs="Calibri" w:eastAsia="Calibri" w:hAnsi="Calibri"/>
           <w:b w:val="0"/>
-          <w:i w:val="1"/>
+          <w:bCs w:val="0"/>
+          <w:i w:val="1"/>
+          <w:iCs w:val="1"/>
           <w:smallCaps w:val="0"/>
           <w:strike w:val="0"/>
           <w:color w:val="000000"/>
@@ -3800,7 +4050,9 @@
         <w:jc w:val="both"/>
         <w:rPr>
           <w:b w:val="0"/>
-          <w:i w:val="1"/>
+          <w:bCs w:val="0"/>
+          <w:i w:val="1"/>
+          <w:iCs w:val="1"/>
           <w:smallCaps w:val="0"/>
           <w:strike w:val="0"/>
           <w:color w:val="000000"/>
@@ -3815,7 +4067,9 @@
         <w:rPr>
           <w:rFonts w:ascii="Calibri" w:cs="Calibri" w:eastAsia="Calibri" w:hAnsi="Calibri"/>
           <w:b w:val="0"/>
-          <w:i w:val="1"/>
+          <w:bCs w:val="0"/>
+          <w:i w:val="1"/>
+          <w:iCs w:val="1"/>
           <w:smallCaps w:val="0"/>
           <w:strike w:val="0"/>
           <w:color w:val="000000"/>
@@ -3852,7 +4106,9 @@
         <w:jc w:val="both"/>
         <w:rPr>
           <w:b w:val="0"/>
-          <w:i w:val="1"/>
+          <w:bCs w:val="0"/>
+          <w:i w:val="1"/>
+          <w:iCs w:val="1"/>
           <w:smallCaps w:val="0"/>
           <w:strike w:val="0"/>
           <w:color w:val="000000"/>
@@ -3867,7 +4123,9 @@
         <w:rPr>
           <w:rFonts w:ascii="Calibri" w:cs="Calibri" w:eastAsia="Calibri" w:hAnsi="Calibri"/>
           <w:b w:val="0"/>
-          <w:i w:val="1"/>
+          <w:bCs w:val="0"/>
+          <w:i w:val="1"/>
+          <w:iCs w:val="1"/>
           <w:smallCaps w:val="0"/>
           <w:strike w:val="0"/>
           <w:color w:val="000000"/>
@@ -3884,6 +4142,7 @@
         <w:rPr>
           <w:rFonts w:ascii="Calibri" w:cs="Calibri" w:eastAsia="Calibri" w:hAnsi="Calibri"/>
           <w:i w:val="1"/>
+          <w:iCs w:val="1"/>
           <w:sz w:val="22"/>
           <w:szCs w:val="22"/>
           <w:rtl w:val="0"/>
@@ -3894,7 +4153,9 @@
         <w:rPr>
           <w:rFonts w:ascii="Calibri" w:cs="Calibri" w:eastAsia="Calibri" w:hAnsi="Calibri"/>
           <w:b w:val="0"/>
-          <w:i w:val="1"/>
+          <w:bCs w:val="0"/>
+          <w:i w:val="1"/>
+          <w:iCs w:val="1"/>
           <w:smallCaps w:val="0"/>
           <w:strike w:val="0"/>
           <w:color w:val="000000"/>
@@ -3911,6 +4172,7 @@
         <w:rPr>
           <w:rFonts w:ascii="Calibri" w:cs="Calibri" w:eastAsia="Calibri" w:hAnsi="Calibri"/>
           <w:i w:val="1"/>
+          <w:iCs w:val="1"/>
           <w:sz w:val="22"/>
           <w:szCs w:val="22"/>
           <w:rtl w:val="0"/>
@@ -3921,7 +4183,9 @@
         <w:rPr>
           <w:rFonts w:ascii="Calibri" w:cs="Calibri" w:eastAsia="Calibri" w:hAnsi="Calibri"/>
           <w:b w:val="0"/>
-          <w:i w:val="1"/>
+          <w:bCs w:val="0"/>
+          <w:i w:val="1"/>
+          <w:iCs w:val="1"/>
           <w:smallCaps w:val="0"/>
           <w:strike w:val="0"/>
           <w:color w:val="000000"/>
@@ -3942,6 +4206,7 @@
         <w:rPr>
           <w:rFonts w:ascii="Calibri" w:cs="Calibri" w:eastAsia="Calibri" w:hAnsi="Calibri"/>
           <w:i w:val="1"/>
+          <w:iCs w:val="1"/>
         </w:rPr>
       </w:pPr>
       <w:r>
@@ -3993,7 +4258,9 @@
         <w:jc w:val="both"/>
         <w:rPr>
           <w:b w:val="0"/>
+          <w:bCs w:val="0"/>
           <w:i w:val="0"/>
+          <w:iCs w:val="0"/>
           <w:smallCaps w:val="0"/>
           <w:strike w:val="0"/>
           <w:color w:val="000000"/>
@@ -4008,7 +4275,9 @@
         <w:rPr>
           <w:rFonts w:ascii="Calibri" w:cs="Calibri" w:eastAsia="Calibri" w:hAnsi="Calibri"/>
           <w:b w:val="0"/>
+          <w:bCs w:val="0"/>
           <w:i w:val="0"/>
+          <w:iCs w:val="0"/>
           <w:smallCaps w:val="0"/>
           <w:strike w:val="0"/>
           <w:color w:val="000000"/>
@@ -4045,7 +4314,9 @@
         <w:jc w:val="both"/>
         <w:rPr>
           <w:b w:val="0"/>
+          <w:bCs w:val="0"/>
           <w:i w:val="0"/>
+          <w:iCs w:val="0"/>
           <w:smallCaps w:val="0"/>
           <w:strike w:val="0"/>
           <w:color w:val="000000"/>
@@ -4060,7 +4331,9 @@
         <w:rPr>
           <w:rFonts w:ascii="Calibri" w:cs="Calibri" w:eastAsia="Calibri" w:hAnsi="Calibri"/>
           <w:b w:val="0"/>
-          <w:i w:val="1"/>
+          <w:bCs w:val="0"/>
+          <w:i w:val="1"/>
+          <w:iCs w:val="1"/>
           <w:smallCaps w:val="0"/>
           <w:strike w:val="0"/>
           <w:color w:val="000000"/>
@@ -4102,7 +4375,9 @@
         <w:jc w:val="both"/>
         <w:rPr>
           <w:b w:val="0"/>
+          <w:bCs w:val="0"/>
           <w:i w:val="0"/>
+          <w:iCs w:val="0"/>
           <w:smallCaps w:val="0"/>
           <w:strike w:val="0"/>
           <w:color w:val="000000"/>
@@ -4117,7 +4392,9 @@
         <w:rPr>
           <w:rFonts w:ascii="Calibri" w:cs="Calibri" w:eastAsia="Calibri" w:hAnsi="Calibri"/>
           <w:b w:val="0"/>
-          <w:i w:val="1"/>
+          <w:bCs w:val="0"/>
+          <w:i w:val="1"/>
+          <w:iCs w:val="1"/>
           <w:smallCaps w:val="0"/>
           <w:strike w:val="0"/>
           <w:color w:val="000000"/>
@@ -4156,7 +4433,9 @@
         <w:rPr>
           <w:rFonts w:ascii="Calibri" w:cs="Calibri" w:eastAsia="Calibri" w:hAnsi="Calibri"/>
           <w:b w:val="0"/>
-          <w:i w:val="1"/>
+          <w:bCs w:val="0"/>
+          <w:i w:val="1"/>
+          <w:iCs w:val="1"/>
           <w:smallCaps w:val="0"/>
           <w:strike w:val="0"/>
           <w:color w:val="000000"/>
@@ -4171,7 +4450,9 @@
         <w:rPr>
           <w:rFonts w:ascii="Calibri" w:cs="Calibri" w:eastAsia="Calibri" w:hAnsi="Calibri"/>
           <w:b w:val="0"/>
-          <w:i w:val="1"/>
+          <w:bCs w:val="0"/>
+          <w:i w:val="1"/>
+          <w:iCs w:val="1"/>
           <w:smallCaps w:val="0"/>
           <w:strike w:val="0"/>
           <w:color w:val="000000"/>
@@ -4205,7 +4486,9 @@
         <w:rPr>
           <w:rFonts w:ascii="Calibri" w:cs="Calibri" w:eastAsia="Calibri" w:hAnsi="Calibri"/>
           <w:b w:val="0"/>
-          <w:i w:val="1"/>
+          <w:bCs w:val="0"/>
+          <w:i w:val="1"/>
+          <w:iCs w:val="1"/>
           <w:smallCaps w:val="0"/>
           <w:strike w:val="0"/>
           <w:color w:val="000000"/>
@@ -4220,7 +4503,9 @@
         <w:rPr>
           <w:rFonts w:ascii="Calibri" w:cs="Calibri" w:eastAsia="Calibri" w:hAnsi="Calibri"/>
           <w:b w:val="0"/>
-          <w:i w:val="1"/>
+          <w:bCs w:val="0"/>
+          <w:i w:val="1"/>
+          <w:iCs w:val="1"/>
           <w:smallCaps w:val="0"/>
           <w:strike w:val="0"/>
           <w:color w:val="000000"/>
@@ -4254,7 +4539,9 @@
         <w:rPr>
           <w:rFonts w:ascii="Calibri" w:cs="Calibri" w:eastAsia="Calibri" w:hAnsi="Calibri"/>
           <w:b w:val="0"/>
-          <w:i w:val="1"/>
+          <w:bCs w:val="0"/>
+          <w:i w:val="1"/>
+          <w:iCs w:val="1"/>
           <w:smallCaps w:val="0"/>
           <w:strike w:val="0"/>
           <w:color w:val="000000"/>
@@ -4269,7 +4556,9 @@
         <w:rPr>
           <w:rFonts w:ascii="Calibri" w:cs="Calibri" w:eastAsia="Calibri" w:hAnsi="Calibri"/>
           <w:b w:val="0"/>
-          <w:i w:val="1"/>
+          <w:bCs w:val="0"/>
+          <w:i w:val="1"/>
+          <w:iCs w:val="1"/>
           <w:smallCaps w:val="0"/>
           <w:strike w:val="0"/>
           <w:color w:val="000000"/>
@@ -4306,7 +4595,9 @@
         <w:jc w:val="both"/>
         <w:rPr>
           <w:b w:val="0"/>
+          <w:bCs w:val="0"/>
           <w:i w:val="0"/>
+          <w:iCs w:val="0"/>
           <w:smallCaps w:val="0"/>
           <w:strike w:val="0"/>
           <w:color w:val="000000"/>
@@ -4321,7 +4612,9 @@
         <w:rPr>
           <w:rFonts w:ascii="Calibri" w:cs="Calibri" w:eastAsia="Calibri" w:hAnsi="Calibri"/>
           <w:b w:val="0"/>
-          <w:i w:val="1"/>
+          <w:bCs w:val="0"/>
+          <w:i w:val="1"/>
+          <w:iCs w:val="1"/>
           <w:smallCaps w:val="0"/>
           <w:strike w:val="0"/>
           <w:color w:val="000000"/>
@@ -4363,7 +4656,9 @@
         <w:jc w:val="both"/>
         <w:rPr>
           <w:b w:val="0"/>
+          <w:bCs w:val="0"/>
           <w:i w:val="0"/>
+          <w:iCs w:val="0"/>
           <w:smallCaps w:val="0"/>
           <w:strike w:val="0"/>
           <w:color w:val="000000"/>
@@ -4378,7 +4673,9 @@
         <w:rPr>
           <w:rFonts w:ascii="Calibri" w:cs="Calibri" w:eastAsia="Calibri" w:hAnsi="Calibri"/>
           <w:b w:val="0"/>
-          <w:i w:val="1"/>
+          <w:bCs w:val="0"/>
+          <w:i w:val="1"/>
+          <w:iCs w:val="1"/>
           <w:smallCaps w:val="0"/>
           <w:strike w:val="0"/>
           <w:color w:val="000000"/>
@@ -4427,6 +4724,7 @@
         <w:rPr>
           <w:rFonts w:ascii="Calibri" w:cs="Calibri" w:eastAsia="Calibri" w:hAnsi="Calibri"/>
           <w:i w:val="1"/>
+          <w:iCs w:val="1"/>
           <w:rtl w:val="0"/>
         </w:rPr>
         <w:t xml:space="preserve">List the types of testing to be performed</w:t>
@@ -4437,18 +4735,6 @@
           <w:rtl w:val="0"/>
         </w:rPr>
         <w:t xml:space="preserve">.</w:t>
-      </w:r>
-    </w:p>
-    <w:p>
-      <w:pPr>
-        <w:rPr>
-          <w:rFonts w:ascii="Calibri" w:cs="Calibri" w:eastAsia="Calibri" w:hAnsi="Calibri"/>
-        </w:rPr>
-      </w:pPr>
-      <w:r>
-        <w:rPr>
-          <w:rtl w:val="0"/>
-        </w:rPr>
       </w:r>
     </w:p>
     <w:tbl>
@@ -4507,7 +4793,9 @@
               <w:rPr>
                 <w:rFonts w:ascii="Calibri" w:cs="Calibri" w:eastAsia="Calibri" w:hAnsi="Calibri"/>
                 <w:b w:val="1"/>
+                <w:bCs w:val="1"/>
                 <w:i w:val="0"/>
+                <w:iCs w:val="0"/>
                 <w:smallCaps w:val="0"/>
                 <w:strike w:val="0"/>
                 <w:color w:val="ffffff"/>
@@ -4522,7 +4810,9 @@
               <w:rPr>
                 <w:rFonts w:ascii="Calibri" w:cs="Calibri" w:eastAsia="Calibri" w:hAnsi="Calibri"/>
                 <w:b w:val="1"/>
+                <w:bCs w:val="1"/>
                 <w:i w:val="0"/>
+                <w:iCs w:val="0"/>
                 <w:smallCaps w:val="0"/>
                 <w:strike w:val="0"/>
                 <w:color w:val="ffffff"/>
@@ -4561,7 +4851,9 @@
               <w:rPr>
                 <w:rFonts w:ascii="Calibri" w:cs="Calibri" w:eastAsia="Calibri" w:hAnsi="Calibri"/>
                 <w:b w:val="1"/>
+                <w:bCs w:val="1"/>
                 <w:i w:val="0"/>
+                <w:iCs w:val="0"/>
                 <w:smallCaps w:val="0"/>
                 <w:strike w:val="0"/>
                 <w:color w:val="ffffff"/>
@@ -4576,7 +4868,9 @@
               <w:rPr>
                 <w:rFonts w:ascii="Calibri" w:cs="Calibri" w:eastAsia="Calibri" w:hAnsi="Calibri"/>
                 <w:b w:val="1"/>
+                <w:bCs w:val="1"/>
                 <w:i w:val="0"/>
+                <w:iCs w:val="0"/>
                 <w:smallCaps w:val="0"/>
                 <w:strike w:val="0"/>
                 <w:color w:val="ffffff"/>
@@ -4621,6 +4915,7 @@
               <w:rPr>
                 <w:rFonts w:ascii="Calibri" w:cs="Calibri" w:eastAsia="Calibri" w:hAnsi="Calibri"/>
                 <w:i w:val="0"/>
+                <w:iCs w:val="0"/>
                 <w:smallCaps w:val="0"/>
                 <w:strike w:val="0"/>
                 <w:sz w:val="24"/>
@@ -4668,6 +4963,7 @@
               <w:rPr>
                 <w:rFonts w:ascii="Calibri" w:cs="Calibri" w:eastAsia="Calibri" w:hAnsi="Calibri"/>
                 <w:i w:val="0"/>
+                <w:iCs w:val="0"/>
                 <w:smallCaps w:val="0"/>
                 <w:strike w:val="0"/>
                 <w:sz w:val="24"/>
@@ -4719,7 +5015,9 @@
               <w:rPr>
                 <w:rFonts w:ascii="Calibri" w:cs="Calibri" w:eastAsia="Calibri" w:hAnsi="Calibri"/>
                 <w:b w:val="0"/>
+                <w:bCs w:val="0"/>
                 <w:i w:val="0"/>
+                <w:iCs w:val="0"/>
                 <w:smallCaps w:val="0"/>
                 <w:strike w:val="0"/>
                 <w:sz w:val="24"/>
@@ -4734,7 +5032,7 @@
                 <w:rFonts w:ascii="Calibri" w:cs="Calibri" w:eastAsia="Calibri" w:hAnsi="Calibri"/>
                 <w:rtl w:val="0"/>
               </w:rPr>
-              <w:t xml:space="preserve">UI/UX Testing</w:t>
+              <w:t xml:space="preserve">Exploratory Testing</w:t>
             </w:r>
             <w:r>
               <w:rPr>
@@ -4765,7 +5063,9 @@
               <w:rPr>
                 <w:rFonts w:ascii="Calibri" w:cs="Calibri" w:eastAsia="Calibri" w:hAnsi="Calibri"/>
                 <w:b w:val="0"/>
+                <w:bCs w:val="0"/>
                 <w:i w:val="0"/>
+                <w:iCs w:val="0"/>
                 <w:smallCaps w:val="0"/>
                 <w:strike w:val="0"/>
                 <w:sz w:val="24"/>
@@ -4780,7 +5080,7 @@
                 <w:rFonts w:ascii="Calibri" w:cs="Calibri" w:eastAsia="Calibri" w:hAnsi="Calibri"/>
                 <w:rtl w:val="0"/>
               </w:rPr>
-              <w:t xml:space="preserve">Validate that the user interface is visually correct, consistent, and user-friendly (buttons visible, text readable, layouts aligned).</w:t>
+              <w:t xml:space="preserve">Informal testing to discover unexpected issues through free exploration of the website.</w:t>
             </w:r>
             <w:r>
               <w:rPr>
@@ -4817,7 +5117,9 @@
               <w:rPr>
                 <w:rFonts w:ascii="Calibri" w:cs="Calibri" w:eastAsia="Calibri" w:hAnsi="Calibri"/>
                 <w:b w:val="0"/>
+                <w:bCs w:val="0"/>
                 <w:i w:val="0"/>
+                <w:iCs w:val="0"/>
                 <w:smallCaps w:val="0"/>
                 <w:strike w:val="0"/>
                 <w:sz w:val="24"/>
@@ -4832,7 +5134,7 @@
                 <w:rFonts w:ascii="Calibri" w:cs="Calibri" w:eastAsia="Calibri" w:hAnsi="Calibri"/>
                 <w:rtl w:val="0"/>
               </w:rPr>
-              <w:t xml:space="preserve">Exploratory Testing</w:t>
+              <w:t xml:space="preserve">Acceptance Testing (User-based)</w:t>
             </w:r>
             <w:r>
               <w:rPr>
@@ -4863,7 +5165,9 @@
               <w:rPr>
                 <w:rFonts w:ascii="Calibri" w:cs="Calibri" w:eastAsia="Calibri" w:hAnsi="Calibri"/>
                 <w:b w:val="0"/>
+                <w:bCs w:val="0"/>
                 <w:i w:val="0"/>
+                <w:iCs w:val="0"/>
                 <w:smallCaps w:val="0"/>
                 <w:strike w:val="0"/>
                 <w:sz w:val="24"/>
@@ -4878,7 +5182,7 @@
                 <w:rFonts w:ascii="Calibri" w:cs="Calibri" w:eastAsia="Calibri" w:hAnsi="Calibri"/>
                 <w:rtl w:val="0"/>
               </w:rPr>
-              <w:t xml:space="preserve">Informal testing to discover unexpected issues through free exploration of the website.</w:t>
+              <w:t xml:space="preserve">Check if the website behaves as expected from an end-user perspective (for example: can the user complete a purchase successfully?).</w:t>
             </w:r>
             <w:r>
               <w:rPr>
@@ -4914,15 +5218,6 @@
               <w:jc w:val="left"/>
               <w:rPr>
                 <w:rFonts w:ascii="Calibri" w:cs="Calibri" w:eastAsia="Calibri" w:hAnsi="Calibri"/>
-                <w:b w:val="0"/>
-                <w:i w:val="0"/>
-                <w:smallCaps w:val="0"/>
-                <w:strike w:val="0"/>
-                <w:sz w:val="24"/>
-                <w:szCs w:val="24"/>
-                <w:u w:val="none"/>
-                <w:shd w:fill="auto" w:val="clear"/>
-                <w:vertAlign w:val="baseline"/>
               </w:rPr>
             </w:pPr>
             <w:r>
@@ -4930,12 +5225,7 @@
                 <w:rFonts w:ascii="Calibri" w:cs="Calibri" w:eastAsia="Calibri" w:hAnsi="Calibri"/>
                 <w:rtl w:val="0"/>
               </w:rPr>
-              <w:t xml:space="preserve">Acceptance Testing (User-based)</w:t>
-            </w:r>
-            <w:r>
-              <w:rPr>
-                <w:rtl w:val="0"/>
-              </w:rPr>
+              <w:t xml:space="preserve">API Testing</w:t>
             </w:r>
           </w:p>
         </w:tc>
@@ -4960,15 +5250,6 @@
               <w:jc w:val="left"/>
               <w:rPr>
                 <w:rFonts w:ascii="Calibri" w:cs="Calibri" w:eastAsia="Calibri" w:hAnsi="Calibri"/>
-                <w:b w:val="0"/>
-                <w:i w:val="0"/>
-                <w:smallCaps w:val="0"/>
-                <w:strike w:val="0"/>
-                <w:sz w:val="24"/>
-                <w:szCs w:val="24"/>
-                <w:u w:val="none"/>
-                <w:shd w:fill="auto" w:val="clear"/>
-                <w:vertAlign w:val="baseline"/>
               </w:rPr>
             </w:pPr>
             <w:r>
@@ -4976,29 +5257,82 @@
                 <w:rFonts w:ascii="Calibri" w:cs="Calibri" w:eastAsia="Calibri" w:hAnsi="Calibri"/>
                 <w:rtl w:val="0"/>
               </w:rPr>
-              <w:t xml:space="preserve">Check if the website behaves as expected from an end-user perspective (for example: can the user complete a purchase successfully?).</w:t>
+              <w:t xml:space="preserve">Insure that all APIs results in the expected responses.</w:t>
             </w:r>
+          </w:p>
+        </w:tc>
+      </w:tr>
+      <w:tr>
+        <w:trPr>
+          <w:cantSplit w:val="0"/>
+          <w:tblHeader w:val="0"/>
+        </w:trPr>
+        <w:tc>
+          <w:tcPr/>
+          <w:p>
+            <w:pPr>
+              <w:keepNext w:val="0"/>
+              <w:keepLines w:val="0"/>
+              <w:pageBreakBefore w:val="0"/>
+              <w:widowControl w:val="1"/>
+              <w:pBdr>
+                <w:top w:space="0" w:sz="0" w:val="nil"/>
+                <w:left w:space="0" w:sz="0" w:val="nil"/>
+                <w:bottom w:space="0" w:sz="0" w:val="nil"/>
+                <w:right w:space="0" w:sz="0" w:val="nil"/>
+                <w:between w:space="0" w:sz="0" w:val="nil"/>
+              </w:pBdr>
+              <w:shd w:fill="auto" w:val="clear"/>
+              <w:spacing w:after="120" w:before="60" w:line="259" w:lineRule="auto"/>
+              <w:ind w:left="0" w:right="0" w:firstLine="0"/>
+              <w:jc w:val="left"/>
+              <w:rPr>
+                <w:rFonts w:ascii="Calibri" w:cs="Calibri" w:eastAsia="Calibri" w:hAnsi="Calibri"/>
+              </w:rPr>
+            </w:pPr>
             <w:r>
               <w:rPr>
+                <w:rFonts w:ascii="Calibri" w:cs="Calibri" w:eastAsia="Calibri" w:hAnsi="Calibri"/>
                 <w:rtl w:val="0"/>
               </w:rPr>
+              <w:t xml:space="preserve">Database Testing</w:t>
+            </w:r>
+          </w:p>
+        </w:tc>
+        <w:tc>
+          <w:tcPr/>
+          <w:p>
+            <w:pPr>
+              <w:keepNext w:val="0"/>
+              <w:keepLines w:val="0"/>
+              <w:pageBreakBefore w:val="0"/>
+              <w:widowControl w:val="1"/>
+              <w:pBdr>
+                <w:top w:space="0" w:sz="0" w:val="nil"/>
+                <w:left w:space="0" w:sz="0" w:val="nil"/>
+                <w:bottom w:space="0" w:sz="0" w:val="nil"/>
+                <w:right w:space="0" w:sz="0" w:val="nil"/>
+                <w:between w:space="0" w:sz="0" w:val="nil"/>
+              </w:pBdr>
+              <w:shd w:fill="auto" w:val="clear"/>
+              <w:spacing w:after="120" w:before="60" w:line="259" w:lineRule="auto"/>
+              <w:ind w:left="0" w:right="0" w:firstLine="0"/>
+              <w:jc w:val="left"/>
+              <w:rPr>
+                <w:rFonts w:ascii="Calibri" w:cs="Calibri" w:eastAsia="Calibri" w:hAnsi="Calibri"/>
+              </w:rPr>
+            </w:pPr>
+            <w:r>
+              <w:rPr>
+                <w:rFonts w:ascii="Calibri" w:cs="Calibri" w:eastAsia="Calibri" w:hAnsi="Calibri"/>
+                <w:rtl w:val="0"/>
+              </w:rPr>
+              <w:t xml:space="preserve">Insure that essential tables are getting updated with valid data, and the relations between them aren’t broken.</w:t>
             </w:r>
           </w:p>
         </w:tc>
       </w:tr>
     </w:tbl>
-    <w:p>
-      <w:pPr>
-        <w:rPr>
-          <w:rFonts w:ascii="Calibri" w:cs="Calibri" w:eastAsia="Calibri" w:hAnsi="Calibri"/>
-        </w:rPr>
-      </w:pPr>
-      <w:r>
-        <w:rPr>
-          <w:rtl w:val="0"/>
-        </w:rPr>
-      </w:r>
-    </w:p>
     <w:p>
       <w:pPr>
         <w:pStyle w:val="Heading2"/>
@@ -5026,12 +5360,14 @@
         <w:rPr>
           <w:rFonts w:ascii="Calibri" w:cs="Calibri" w:eastAsia="Calibri" w:hAnsi="Calibri"/>
           <w:i w:val="1"/>
-        </w:rPr>
-      </w:pPr>
-      <w:r>
-        <w:rPr>
-          <w:rFonts w:ascii="Calibri" w:cs="Calibri" w:eastAsia="Calibri" w:hAnsi="Calibri"/>
-          <w:i w:val="1"/>
+          <w:iCs w:val="1"/>
+        </w:rPr>
+      </w:pPr>
+      <w:r>
+        <w:rPr>
+          <w:rFonts w:ascii="Calibri" w:cs="Calibri" w:eastAsia="Calibri" w:hAnsi="Calibri"/>
+          <w:i w:val="1"/>
+          <w:iCs w:val="1"/>
           <w:rtl w:val="0"/>
         </w:rPr>
         <w:t xml:space="preserve">Specify what features are to be tested.</w:t>
@@ -5113,6 +5449,7 @@
               <w:rPr>
                 <w:rFonts w:ascii="Calibri" w:cs="Calibri" w:eastAsia="Calibri" w:hAnsi="Calibri"/>
                 <w:b w:val="1"/>
+                <w:bCs w:val="1"/>
                 <w:color w:val="ffffff"/>
               </w:rPr>
             </w:pPr>
@@ -5120,6 +5457,7 @@
               <w:rPr>
                 <w:rFonts w:ascii="Calibri" w:cs="Calibri" w:eastAsia="Calibri" w:hAnsi="Calibri"/>
                 <w:b w:val="1"/>
+                <w:bCs w:val="1"/>
                 <w:color w:val="ffffff"/>
                 <w:rtl w:val="0"/>
               </w:rPr>
@@ -5144,6 +5482,7 @@
               <w:rPr>
                 <w:rFonts w:ascii="Calibri" w:cs="Calibri" w:eastAsia="Calibri" w:hAnsi="Calibri"/>
                 <w:b w:val="1"/>
+                <w:bCs w:val="1"/>
                 <w:color w:val="ffffff"/>
               </w:rPr>
             </w:pPr>
@@ -5151,6 +5490,7 @@
               <w:rPr>
                 <w:rFonts w:ascii="Calibri" w:cs="Calibri" w:eastAsia="Calibri" w:hAnsi="Calibri"/>
                 <w:b w:val="1"/>
+                <w:bCs w:val="1"/>
                 <w:color w:val="ffffff"/>
                 <w:rtl w:val="0"/>
               </w:rPr>
@@ -5169,6 +5509,7 @@
               <w:rPr>
                 <w:rFonts w:ascii="Calibri" w:cs="Calibri" w:eastAsia="Calibri" w:hAnsi="Calibri"/>
                 <w:b w:val="1"/>
+                <w:bCs w:val="1"/>
                 <w:color w:val="ffffff"/>
               </w:rPr>
             </w:pPr>
@@ -5176,6 +5517,7 @@
               <w:rPr>
                 <w:rFonts w:ascii="Calibri" w:cs="Calibri" w:eastAsia="Calibri" w:hAnsi="Calibri"/>
                 <w:b w:val="1"/>
+                <w:bCs w:val="1"/>
                 <w:color w:val="ffffff"/>
                 <w:rtl w:val="0"/>
               </w:rPr>
@@ -5776,7 +6118,9 @@
         <w:jc w:val="both"/>
         <w:rPr>
           <w:b w:val="0"/>
-          <w:i w:val="1"/>
+          <w:bCs w:val="0"/>
+          <w:i w:val="1"/>
+          <w:iCs w:val="1"/>
           <w:smallCaps w:val="0"/>
           <w:strike w:val="0"/>
           <w:color w:val="000000"/>
@@ -5792,7 +6136,7 @@
           <w:rFonts w:ascii="Calibri" w:cs="Calibri" w:eastAsia="Calibri" w:hAnsi="Calibri"/>
           <w:rtl w:val="0"/>
         </w:rPr>
-        <w:t xml:space="preserve">All planned test cases have been executed (including positive and negative scenarios).</w:t>
+        <w:t xml:space="preserve">Most of the planned test cases have been executed (including positive and negative scenarios).</w:t>
       </w:r>
     </w:p>
     <w:p>
@@ -5858,7 +6202,7 @@
           <w:rFonts w:ascii="Calibri" w:cs="Calibri" w:eastAsia="Calibri" w:hAnsi="Calibri"/>
           <w:rtl w:val="0"/>
         </w:rPr>
-        <w:t xml:space="preserve">No critical or blocker issues remain open that prevent main features from working (e.g., login, checkout).</w:t>
+        <w:t xml:space="preserve">Test summary report has been prepared and reviewed by the QA team.</w:t>
       </w:r>
     </w:p>
     <w:p>
@@ -5891,39 +6235,6 @@
           <w:rFonts w:ascii="Calibri" w:cs="Calibri" w:eastAsia="Calibri" w:hAnsi="Calibri"/>
           <w:rtl w:val="0"/>
         </w:rPr>
-        <w:t xml:space="preserve">Test summary report has been prepared and reviewed by the QA team.</w:t>
-      </w:r>
-    </w:p>
-    <w:p>
-      <w:pPr>
-        <w:keepNext w:val="0"/>
-        <w:keepLines w:val="0"/>
-        <w:pageBreakBefore w:val="0"/>
-        <w:widowControl w:val="1"/>
-        <w:numPr>
-          <w:ilvl w:val="0"/>
-          <w:numId w:val="11"/>
-        </w:numPr>
-        <w:pBdr>
-          <w:top w:space="0" w:sz="0" w:val="nil"/>
-          <w:left w:space="0" w:sz="0" w:val="nil"/>
-          <w:bottom w:space="0" w:sz="0" w:val="nil"/>
-          <w:right w:space="0" w:sz="0" w:val="nil"/>
-          <w:between w:space="0" w:sz="0" w:val="nil"/>
-        </w:pBdr>
-        <w:shd w:fill="auto" w:val="clear"/>
-        <w:spacing w:after="0" w:before="0" w:line="276" w:lineRule="auto"/>
-        <w:ind w:left="360" w:right="0" w:hanging="360"/>
-        <w:jc w:val="both"/>
-        <w:rPr>
-          <w:rFonts w:ascii="Calibri" w:cs="Calibri" w:eastAsia="Calibri" w:hAnsi="Calibri"/>
-        </w:rPr>
-      </w:pPr>
-      <w:r>
-        <w:rPr>
-          <w:rFonts w:ascii="Calibri" w:cs="Calibri" w:eastAsia="Calibri" w:hAnsi="Calibri"/>
-          <w:rtl w:val="0"/>
-        </w:rPr>
         <w:t xml:space="preserve">All test deliverables are submitted (Test Plan, Test Cases, Bug Report, Summary Report).</w:t>
       </w:r>
     </w:p>
@@ -5956,6 +6267,60 @@
     </w:p>
     <w:p>
       <w:pPr>
+        <w:keepNext w:val="0"/>
+        <w:keepLines w:val="0"/>
+        <w:pageBreakBefore w:val="0"/>
+        <w:widowControl w:val="1"/>
+        <w:pBdr>
+          <w:top w:space="0" w:sz="0" w:val="nil"/>
+          <w:left w:space="0" w:sz="0" w:val="nil"/>
+          <w:bottom w:space="0" w:sz="0" w:val="nil"/>
+          <w:right w:space="0" w:sz="0" w:val="nil"/>
+          <w:between w:space="0" w:sz="0" w:val="nil"/>
+        </w:pBdr>
+        <w:shd w:fill="auto" w:val="clear"/>
+        <w:spacing w:after="0" w:before="0" w:line="276" w:lineRule="auto"/>
+        <w:ind w:left="360" w:right="0" w:firstLine="0"/>
+        <w:jc w:val="both"/>
+        <w:rPr>
+          <w:rFonts w:ascii="Calibri" w:cs="Calibri" w:eastAsia="Calibri" w:hAnsi="Calibri"/>
+        </w:rPr>
+      </w:pPr>
+      <w:r>
+        <w:rPr>
+          <w:rtl w:val="0"/>
+        </w:rPr>
+      </w:r>
+    </w:p>
+    <w:p>
+      <w:pPr>
+        <w:keepNext w:val="0"/>
+        <w:keepLines w:val="0"/>
+        <w:pageBreakBefore w:val="0"/>
+        <w:widowControl w:val="1"/>
+        <w:pBdr>
+          <w:top w:space="0" w:sz="0" w:val="nil"/>
+          <w:left w:space="0" w:sz="0" w:val="nil"/>
+          <w:bottom w:space="0" w:sz="0" w:val="nil"/>
+          <w:right w:space="0" w:sz="0" w:val="nil"/>
+          <w:between w:space="0" w:sz="0" w:val="nil"/>
+        </w:pBdr>
+        <w:shd w:fill="auto" w:val="clear"/>
+        <w:spacing w:after="0" w:before="0" w:line="276" w:lineRule="auto"/>
+        <w:ind w:left="360" w:right="0" w:firstLine="0"/>
+        <w:jc w:val="both"/>
+        <w:rPr>
+          <w:rFonts w:ascii="Calibri" w:cs="Calibri" w:eastAsia="Calibri" w:hAnsi="Calibri"/>
+        </w:rPr>
+      </w:pPr>
+      <w:r>
+        <w:rPr>
+          <w:rtl w:val="0"/>
+        </w:rPr>
+      </w:r>
+    </w:p>
+    <w:p>
+      <w:pPr>
         <w:pStyle w:val="Heading2"/>
         <w:numPr>
           <w:ilvl w:val="2"/>
@@ -5985,6 +6350,7 @@
         <w:rPr>
           <w:rFonts w:ascii="Calibri" w:cs="Calibri" w:eastAsia="Calibri" w:hAnsi="Calibri"/>
           <w:i w:val="1"/>
+          <w:iCs w:val="1"/>
           <w:u w:val="none"/>
         </w:rPr>
       </w:pPr>
@@ -5992,6 +6358,7 @@
         <w:rPr>
           <w:rFonts w:ascii="Calibri" w:cs="Calibri" w:eastAsia="Calibri" w:hAnsi="Calibri"/>
           <w:i w:val="1"/>
+          <w:iCs w:val="1"/>
           <w:rtl w:val="0"/>
         </w:rPr>
         <w:t xml:space="preserve">The QA team will manually validate all test cases and scenarios according to the defined acceptance criteria and expected results.</w:t>
@@ -6009,6 +6376,7 @@
         <w:rPr>
           <w:rFonts w:ascii="Calibri" w:cs="Calibri" w:eastAsia="Calibri" w:hAnsi="Calibri"/>
           <w:i w:val="1"/>
+          <w:iCs w:val="1"/>
           <w:u w:val="none"/>
         </w:rPr>
       </w:pPr>
@@ -6016,6 +6384,7 @@
         <w:rPr>
           <w:rFonts w:ascii="Calibri" w:cs="Calibri" w:eastAsia="Calibri" w:hAnsi="Calibri"/>
           <w:i w:val="1"/>
+          <w:iCs w:val="1"/>
           <w:rtl w:val="0"/>
         </w:rPr>
         <w:t xml:space="preserve">Each tester is responsible for executing their assigned test cases, documenting the results, and logging any defects found during execution.</w:t>
@@ -6045,6 +6414,7 @@
         <w:rPr>
           <w:rFonts w:ascii="Calibri" w:cs="Calibri" w:eastAsia="Calibri" w:hAnsi="Calibri"/>
           <w:i w:val="1"/>
+          <w:iCs w:val="1"/>
           <w:u w:val="none"/>
         </w:rPr>
       </w:pPr>
@@ -6052,6 +6422,7 @@
         <w:rPr>
           <w:rFonts w:ascii="Calibri" w:cs="Calibri" w:eastAsia="Calibri" w:hAnsi="Calibri"/>
           <w:i w:val="1"/>
+          <w:iCs w:val="1"/>
           <w:rtl w:val="0"/>
         </w:rPr>
         <w:t xml:space="preserve">Defects will be reported, tracked, and reviewed internally within the QA team using Jira.</w:t>
@@ -6081,6 +6452,7 @@
         <w:rPr>
           <w:rFonts w:ascii="Calibri" w:cs="Calibri" w:eastAsia="Calibri" w:hAnsi="Calibri"/>
           <w:i w:val="1"/>
+          <w:iCs w:val="1"/>
           <w:u w:val="none"/>
         </w:rPr>
       </w:pPr>
@@ -6088,6 +6460,7 @@
         <w:rPr>
           <w:rFonts w:ascii="Calibri" w:cs="Calibri" w:eastAsia="Calibri" w:hAnsi="Calibri"/>
           <w:i w:val="1"/>
+          <w:iCs w:val="1"/>
           <w:rtl w:val="0"/>
         </w:rPr>
         <w:t xml:space="preserve">Each defect will be reviewed by another tester (peer review) before being marked as closed or resolved.</w:t>
@@ -6117,6 +6490,7 @@
         <w:rPr>
           <w:rFonts w:ascii="Calibri" w:cs="Calibri" w:eastAsia="Calibri" w:hAnsi="Calibri"/>
           <w:i w:val="1"/>
+          <w:iCs w:val="1"/>
           <w:u w:val="none"/>
         </w:rPr>
       </w:pPr>
@@ -6124,6 +6498,7 @@
         <w:rPr>
           <w:rFonts w:ascii="Calibri" w:cs="Calibri" w:eastAsia="Calibri" w:hAnsi="Calibri"/>
           <w:i w:val="1"/>
+          <w:iCs w:val="1"/>
           <w:rtl w:val="0"/>
         </w:rPr>
         <w:t xml:space="preserve">The QA team will ensure that all valid defects are clearly described, categorized by severity, and supported with screenshots or steps to reproduce.</w:t>
@@ -6149,6 +6524,7 @@
         <w:rPr>
           <w:rFonts w:ascii="Calibri" w:cs="Calibri" w:eastAsia="Calibri" w:hAnsi="Calibri"/>
           <w:i w:val="1"/>
+          <w:iCs w:val="1"/>
         </w:rPr>
       </w:pPr>
       <w:r>
@@ -6229,6 +6605,7 @@
               <w:rPr>
                 <w:rFonts w:ascii="Calibri" w:cs="Calibri" w:eastAsia="Calibri" w:hAnsi="Calibri"/>
                 <w:b w:val="1"/>
+                <w:bCs w:val="1"/>
                 <w:color w:val="ffffff"/>
               </w:rPr>
             </w:pPr>
@@ -6236,6 +6613,7 @@
               <w:rPr>
                 <w:rFonts w:ascii="Calibri" w:cs="Calibri" w:eastAsia="Calibri" w:hAnsi="Calibri"/>
                 <w:b w:val="1"/>
+                <w:bCs w:val="1"/>
                 <w:color w:val="ffffff"/>
                 <w:rtl w:val="0"/>
               </w:rPr>
@@ -6254,6 +6632,7 @@
               <w:rPr>
                 <w:rFonts w:ascii="Calibri" w:cs="Calibri" w:eastAsia="Calibri" w:hAnsi="Calibri"/>
                 <w:b w:val="1"/>
+                <w:bCs w:val="1"/>
                 <w:color w:val="ffffff"/>
               </w:rPr>
             </w:pPr>
@@ -6261,6 +6640,7 @@
               <w:rPr>
                 <w:rFonts w:ascii="Calibri" w:cs="Calibri" w:eastAsia="Calibri" w:hAnsi="Calibri"/>
                 <w:b w:val="1"/>
+                <w:bCs w:val="1"/>
                 <w:color w:val="ffffff"/>
                 <w:rtl w:val="0"/>
               </w:rPr>
@@ -6281,12 +6661,14 @@
               <w:rPr>
                 <w:rFonts w:ascii="Calibri" w:cs="Calibri" w:eastAsia="Calibri" w:hAnsi="Calibri"/>
                 <w:i w:val="1"/>
+                <w:iCs w:val="1"/>
               </w:rPr>
             </w:pPr>
             <w:r>
               <w:rPr>
                 <w:rFonts w:ascii="Calibri" w:cs="Calibri" w:eastAsia="Calibri" w:hAnsi="Calibri"/>
                 <w:i w:val="1"/>
+                <w:iCs w:val="1"/>
                 <w:rtl w:val="0"/>
               </w:rPr>
               <w:t xml:space="preserve">1 (Critical)</w:t>
@@ -6305,12 +6687,14 @@
               <w:jc w:val="both"/>
               <w:rPr>
                 <w:i w:val="1"/>
+                <w:iCs w:val="1"/>
               </w:rPr>
             </w:pPr>
             <w:r>
               <w:rPr>
                 <w:rFonts w:ascii="Calibri" w:cs="Calibri" w:eastAsia="Calibri" w:hAnsi="Calibri"/>
                 <w:i w:val="1"/>
+                <w:iCs w:val="1"/>
                 <w:rtl w:val="0"/>
               </w:rPr>
               <w:t xml:space="preserve">Functionality is completely blocked, and no testing can proceed. The feature is unusable in the current state.</w:t>
@@ -6336,12 +6720,14 @@
               <w:rPr>
                 <w:rFonts w:ascii="Calibri" w:cs="Calibri" w:eastAsia="Calibri" w:hAnsi="Calibri"/>
                 <w:i w:val="1"/>
+                <w:iCs w:val="1"/>
               </w:rPr>
             </w:pPr>
             <w:r>
               <w:rPr>
                 <w:rFonts w:ascii="Calibri" w:cs="Calibri" w:eastAsia="Calibri" w:hAnsi="Calibri"/>
                 <w:i w:val="1"/>
+                <w:iCs w:val="1"/>
                 <w:rtl w:val="0"/>
               </w:rPr>
               <w:t xml:space="preserve">2 (High)</w:t>
@@ -6373,7 +6759,9 @@
               <w:jc w:val="both"/>
               <w:rPr>
                 <w:b w:val="0"/>
+                <w:bCs w:val="0"/>
                 <w:i w:val="1"/>
+                <w:iCs w:val="1"/>
                 <w:smallCaps w:val="0"/>
                 <w:strike w:val="0"/>
                 <w:color w:val="000000"/>
@@ -6388,6 +6776,7 @@
               <w:rPr>
                 <w:rFonts w:ascii="Calibri" w:cs="Calibri" w:eastAsia="Calibri" w:hAnsi="Calibri"/>
                 <w:i w:val="1"/>
+                <w:iCs w:val="1"/>
                 <w:rtl w:val="0"/>
               </w:rPr>
               <w:t xml:space="preserve">Functionality is not usable, and there is no workaround, but other testing can proceed.</w:t>
@@ -6413,12 +6802,14 @@
               <w:rPr>
                 <w:rFonts w:ascii="Calibri" w:cs="Calibri" w:eastAsia="Calibri" w:hAnsi="Calibri"/>
                 <w:i w:val="1"/>
+                <w:iCs w:val="1"/>
               </w:rPr>
             </w:pPr>
             <w:r>
               <w:rPr>
                 <w:rFonts w:ascii="Calibri" w:cs="Calibri" w:eastAsia="Calibri" w:hAnsi="Calibri"/>
                 <w:i w:val="1"/>
+                <w:iCs w:val="1"/>
                 <w:rtl w:val="0"/>
               </w:rPr>
               <w:t xml:space="preserve">3 (Medium)</w:t>
@@ -6437,12 +6828,14 @@
               <w:jc w:val="both"/>
               <w:rPr>
                 <w:i w:val="1"/>
+                <w:iCs w:val="1"/>
               </w:rPr>
             </w:pPr>
             <w:r>
               <w:rPr>
                 <w:rFonts w:ascii="Calibri" w:cs="Calibri" w:eastAsia="Calibri" w:hAnsi="Calibri"/>
                 <w:i w:val="1"/>
+                <w:iCs w:val="1"/>
                 <w:rtl w:val="0"/>
               </w:rPr>
               <w:t xml:space="preserve">Functionality issue exists, but there is a workaround for achieving the desired functionality.</w:t>
@@ -6477,7 +6870,9 @@
               <w:rPr>
                 <w:rFonts w:ascii="Calibri" w:cs="Calibri" w:eastAsia="Calibri" w:hAnsi="Calibri"/>
                 <w:b w:val="0"/>
+                <w:bCs w:val="0"/>
                 <w:i w:val="1"/>
+                <w:iCs w:val="1"/>
                 <w:smallCaps w:val="0"/>
                 <w:strike w:val="0"/>
                 <w:color w:val="000000"/>
@@ -6492,7 +6887,9 @@
               <w:rPr>
                 <w:rFonts w:ascii="Calibri" w:cs="Calibri" w:eastAsia="Calibri" w:hAnsi="Calibri"/>
                 <w:b w:val="0"/>
+                <w:bCs w:val="0"/>
                 <w:i w:val="1"/>
+                <w:iCs w:val="1"/>
                 <w:smallCaps w:val="0"/>
                 <w:strike w:val="0"/>
                 <w:color w:val="000000"/>
@@ -6519,12 +6916,14 @@
               <w:jc w:val="both"/>
               <w:rPr>
                 <w:i w:val="1"/>
+                <w:iCs w:val="1"/>
               </w:rPr>
             </w:pPr>
             <w:r>
               <w:rPr>
                 <w:rFonts w:ascii="Calibri" w:cs="Calibri" w:eastAsia="Calibri" w:hAnsi="Calibri"/>
                 <w:i w:val="1"/>
+                <w:iCs w:val="1"/>
                 <w:rtl w:val="0"/>
               </w:rPr>
               <w:t xml:space="preserve">Minor issues such as unclear messages, layout misalignment, or cosmetic errors with minimal impact.</w:t>
@@ -6597,12 +6996,14 @@
         <w:rPr>
           <w:rFonts w:ascii="Calibri" w:cs="Calibri" w:eastAsia="Calibri" w:hAnsi="Calibri"/>
           <w:i w:val="1"/>
-        </w:rPr>
-      </w:pPr>
-      <w:r>
-        <w:rPr>
-          <w:rFonts w:ascii="Calibri" w:cs="Calibri" w:eastAsia="Calibri" w:hAnsi="Calibri"/>
-          <w:i w:val="1"/>
+          <w:iCs w:val="1"/>
+        </w:rPr>
+      </w:pPr>
+      <w:r>
+        <w:rPr>
+          <w:rFonts w:ascii="Calibri" w:cs="Calibri" w:eastAsia="Calibri" w:hAnsi="Calibri"/>
+          <w:i w:val="1"/>
+          <w:iCs w:val="1"/>
           <w:rtl w:val="0"/>
         </w:rPr>
         <w:t xml:space="preserve">Testing will be performed on the live demo website:</w:t>
@@ -6615,6 +7016,7 @@
         <w:rPr>
           <w:rFonts w:ascii="Calibri" w:cs="Calibri" w:eastAsia="Calibri" w:hAnsi="Calibri"/>
           <w:i w:val="1"/>
+          <w:iCs w:val="1"/>
         </w:rPr>
       </w:pPr>
       <w:hyperlink r:id="rId6">
@@ -6622,6 +7024,7 @@
           <w:rPr>
             <w:rFonts w:ascii="Calibri" w:cs="Calibri" w:eastAsia="Calibri" w:hAnsi="Calibri"/>
             <w:i w:val="1"/>
+            <w:iCs w:val="1"/>
             <w:color w:val="1155cc"/>
             <w:u w:val="single"/>
             <w:rtl w:val="0"/>
@@ -6642,12 +7045,72 @@
         <w:rPr>
           <w:rFonts w:ascii="Calibri" w:cs="Calibri" w:eastAsia="Calibri" w:hAnsi="Calibri"/>
           <w:i w:val="1"/>
-        </w:rPr>
-      </w:pPr>
-      <w:r>
-        <w:rPr>
-          <w:rFonts w:ascii="Calibri" w:cs="Calibri" w:eastAsia="Calibri" w:hAnsi="Calibri"/>
-          <w:i w:val="1"/>
+          <w:iCs w:val="1"/>
+        </w:rPr>
+      </w:pPr>
+      <w:hyperlink r:id="rId7">
+        <w:r>
+          <w:rPr>
+            <w:rFonts w:ascii="Calibri" w:cs="Calibri" w:eastAsia="Calibri" w:hAnsi="Calibri"/>
+            <w:i w:val="1"/>
+            <w:iCs w:val="1"/>
+            <w:color w:val="1155cc"/>
+            <w:u w:val="single"/>
+            <w:rtl w:val="0"/>
+          </w:rPr>
+          <w:t xml:space="preserve">https://automationexercise.com/api_List</w:t>
+        </w:r>
+      </w:hyperlink>
+      <w:r>
+        <w:rPr>
+          <w:rtl w:val="0"/>
+        </w:rPr>
+      </w:r>
+    </w:p>
+    <w:p>
+      <w:pPr>
+        <w:widowControl w:val="0"/>
+        <w:spacing w:after="200" w:line="276" w:lineRule="auto"/>
+        <w:rPr>
+          <w:rFonts w:ascii="Calibri" w:cs="Calibri" w:eastAsia="Calibri" w:hAnsi="Calibri"/>
+          <w:i w:val="1"/>
+          <w:iCs w:val="1"/>
+        </w:rPr>
+      </w:pPr>
+      <w:hyperlink r:id="rId8">
+        <w:r>
+          <w:rPr>
+            <w:rFonts w:ascii="Calibri" w:cs="Calibri" w:eastAsia="Calibri" w:hAnsi="Calibri"/>
+            <w:i w:val="1"/>
+            <w:iCs w:val="1"/>
+            <w:color w:val="1155cc"/>
+            <w:u w:val="single"/>
+            <w:rtl w:val="0"/>
+          </w:rPr>
+          <w:t xml:space="preserve">https://demo.opencart.com/</w:t>
+        </w:r>
+      </w:hyperlink>
+      <w:r>
+        <w:rPr>
+          <w:rtl w:val="0"/>
+        </w:rPr>
+      </w:r>
+    </w:p>
+    <w:p>
+      <w:pPr>
+        <w:widowControl w:val="0"/>
+        <w:spacing w:after="200" w:line="276" w:lineRule="auto"/>
+        <w:rPr>
+          <w:rFonts w:ascii="Calibri" w:cs="Calibri" w:eastAsia="Calibri" w:hAnsi="Calibri"/>
+          <w:i w:val="1"/>
+          <w:iCs w:val="1"/>
+        </w:rPr>
+      </w:pPr>
+      <w:r>
+        <w:rPr>
+          <w:rFonts w:ascii="Calibri" w:cs="Calibri" w:eastAsia="Calibri" w:hAnsi="Calibri"/>
+          <w:i w:val="1"/>
+          <w:iCs w:val="1"/>
           <w:rtl w:val="0"/>
         </w:rPr>
         <w:t xml:space="preserve">The environment includes:</w:t>
@@ -6664,13 +7127,16 @@
         <w:ind w:left="720" w:hanging="360"/>
         <w:rPr>
           <w:i w:val="1"/>
+          <w:iCs w:val="1"/>
         </w:rPr>
       </w:pPr>
       <w:r>
         <w:rPr>
           <w:rFonts w:ascii="Calibri" w:cs="Calibri" w:eastAsia="Calibri" w:hAnsi="Calibri"/>
           <w:b w:val="1"/>
-          <w:i w:val="1"/>
+          <w:bCs w:val="1"/>
+          <w:i w:val="1"/>
+          <w:iCs w:val="1"/>
           <w:rtl w:val="0"/>
         </w:rPr>
         <w:t xml:space="preserve">Platform:</w:t>
@@ -6679,6 +7145,7 @@
         <w:rPr>
           <w:rFonts w:ascii="Calibri" w:cs="Calibri" w:eastAsia="Calibri" w:hAnsi="Calibri"/>
           <w:i w:val="1"/>
+          <w:iCs w:val="1"/>
           <w:rtl w:val="0"/>
         </w:rPr>
         <w:t xml:space="preserve"> Web-based (no backend access)</w:t>
@@ -6695,13 +7162,16 @@
         <w:ind w:left="720" w:hanging="360"/>
         <w:rPr>
           <w:i w:val="1"/>
+          <w:iCs w:val="1"/>
         </w:rPr>
       </w:pPr>
       <w:r>
         <w:rPr>
           <w:rFonts w:ascii="Calibri" w:cs="Calibri" w:eastAsia="Calibri" w:hAnsi="Calibri"/>
           <w:b w:val="1"/>
-          <w:i w:val="1"/>
+          <w:bCs w:val="1"/>
+          <w:i w:val="1"/>
+          <w:iCs w:val="1"/>
           <w:rtl w:val="0"/>
         </w:rPr>
         <w:t xml:space="preserve">Browsers:</w:t>
@@ -6710,6 +7180,7 @@
         <w:rPr>
           <w:rFonts w:ascii="Calibri" w:cs="Calibri" w:eastAsia="Calibri" w:hAnsi="Calibri"/>
           <w:i w:val="1"/>
+          <w:iCs w:val="1"/>
           <w:rtl w:val="0"/>
         </w:rPr>
         <w:t xml:space="preserve"> Google Chrome, Microsoft Edge, Mozilla Firefox (latest versions)</w:t>
@@ -6726,13 +7197,16 @@
         <w:ind w:left="720" w:hanging="360"/>
         <w:rPr>
           <w:i w:val="1"/>
+          <w:iCs w:val="1"/>
         </w:rPr>
       </w:pPr>
       <w:r>
         <w:rPr>
           <w:rFonts w:ascii="Calibri" w:cs="Calibri" w:eastAsia="Calibri" w:hAnsi="Calibri"/>
           <w:b w:val="1"/>
-          <w:i w:val="1"/>
+          <w:bCs w:val="1"/>
+          <w:i w:val="1"/>
+          <w:iCs w:val="1"/>
           <w:rtl w:val="0"/>
         </w:rPr>
         <w:t xml:space="preserve">Devices:</w:t>
@@ -6741,9 +7215,10 @@
         <w:rPr>
           <w:rFonts w:ascii="Calibri" w:cs="Calibri" w:eastAsia="Calibri" w:hAnsi="Calibri"/>
           <w:i w:val="1"/>
-          <w:rtl w:val="0"/>
-        </w:rPr>
-        <w:t xml:space="preserve"> Desktop, and Mobile Browser (responsive testing)</w:t>
+          <w:iCs w:val="1"/>
+          <w:rtl w:val="0"/>
+        </w:rPr>
+        <w:t xml:space="preserve"> Desktop</w:t>
       </w:r>
     </w:p>
     <w:p>
@@ -6757,13 +7232,16 @@
         <w:ind w:left="720" w:hanging="360"/>
         <w:rPr>
           <w:i w:val="1"/>
+          <w:iCs w:val="1"/>
         </w:rPr>
       </w:pPr>
       <w:r>
         <w:rPr>
           <w:rFonts w:ascii="Calibri" w:cs="Calibri" w:eastAsia="Calibri" w:hAnsi="Calibri"/>
           <w:b w:val="1"/>
-          <w:i w:val="1"/>
+          <w:bCs w:val="1"/>
+          <w:i w:val="1"/>
+          <w:iCs w:val="1"/>
           <w:rtl w:val="0"/>
         </w:rPr>
         <w:t xml:space="preserve">Operating Systems:</w:t>
@@ -6772,9 +7250,10 @@
         <w:rPr>
           <w:rFonts w:ascii="Calibri" w:cs="Calibri" w:eastAsia="Calibri" w:hAnsi="Calibri"/>
           <w:i w:val="1"/>
-          <w:rtl w:val="0"/>
-        </w:rPr>
-        <w:t xml:space="preserve"> Windows 10 / 11, Android (for mobile view)</w:t>
+          <w:iCs w:val="1"/>
+          <w:rtl w:val="0"/>
+        </w:rPr>
+        <w:t xml:space="preserve"> Windows 10 / 11</w:t>
       </w:r>
     </w:p>
     <w:p>
@@ -6788,13 +7267,16 @@
         <w:ind w:left="720" w:hanging="360"/>
         <w:rPr>
           <w:i w:val="1"/>
+          <w:iCs w:val="1"/>
         </w:rPr>
       </w:pPr>
       <w:r>
         <w:rPr>
           <w:rFonts w:ascii="Calibri" w:cs="Calibri" w:eastAsia="Calibri" w:hAnsi="Calibri"/>
           <w:b w:val="1"/>
-          <w:i w:val="1"/>
+          <w:bCs w:val="1"/>
+          <w:i w:val="1"/>
+          <w:iCs w:val="1"/>
           <w:rtl w:val="0"/>
         </w:rPr>
         <w:t xml:space="preserve">Internet Connection:</w:t>
@@ -6803,6 +7285,7 @@
         <w:rPr>
           <w:rFonts w:ascii="Calibri" w:cs="Calibri" w:eastAsia="Calibri" w:hAnsi="Calibri"/>
           <w:i w:val="1"/>
+          <w:iCs w:val="1"/>
           <w:rtl w:val="0"/>
         </w:rPr>
         <w:t xml:space="preserve"> Stable broadband required</w:t>
@@ -6819,13 +7302,16 @@
         <w:ind w:left="720" w:hanging="360"/>
         <w:rPr>
           <w:i w:val="1"/>
+          <w:iCs w:val="1"/>
         </w:rPr>
       </w:pPr>
       <w:r>
         <w:rPr>
           <w:rFonts w:ascii="Calibri" w:cs="Calibri" w:eastAsia="Calibri" w:hAnsi="Calibri"/>
           <w:b w:val="1"/>
-          <w:i w:val="1"/>
+          <w:bCs w:val="1"/>
+          <w:i w:val="1"/>
+          <w:iCs w:val="1"/>
           <w:rtl w:val="0"/>
         </w:rPr>
         <w:t xml:space="preserve">Test Data:</w:t>
@@ -6834,6 +7320,7 @@
         <w:rPr>
           <w:rFonts w:ascii="Calibri" w:cs="Calibri" w:eastAsia="Calibri" w:hAnsi="Calibri"/>
           <w:i w:val="1"/>
+          <w:iCs w:val="1"/>
           <w:rtl w:val="0"/>
         </w:rPr>
         <w:t xml:space="preserve"> Dummy user accounts and product data created by QA team</w:t>
@@ -6847,7 +7334,9 @@
         <w:rPr>
           <w:rFonts w:ascii="Calibri" w:cs="Calibri" w:eastAsia="Calibri" w:hAnsi="Calibri"/>
           <w:b w:val="0"/>
-          <w:i w:val="1"/>
+          <w:bCs w:val="0"/>
+          <w:i w:val="1"/>
+          <w:iCs w:val="1"/>
           <w:smallCaps w:val="0"/>
         </w:rPr>
       </w:pPr>
@@ -6857,7 +7346,9 @@
         <w:rPr>
           <w:rFonts w:ascii="Calibri" w:cs="Calibri" w:eastAsia="Calibri" w:hAnsi="Calibri"/>
           <w:b w:val="0"/>
-          <w:i w:val="1"/>
+          <w:bCs w:val="0"/>
+          <w:i w:val="1"/>
+          <w:iCs w:val="1"/>
           <w:smallCaps w:val="0"/>
           <w:rtl w:val="0"/>
         </w:rPr>
@@ -6876,12 +7367,14 @@
         <w:rPr>
           <w:rFonts w:ascii="Noto Sans Symbols" w:cs="Noto Sans Symbols" w:eastAsia="Noto Sans Symbols" w:hAnsi="Noto Sans Symbols"/>
           <w:i w:val="1"/>
-        </w:rPr>
-      </w:pPr>
-      <w:r>
-        <w:rPr>
-          <w:rFonts w:ascii="Calibri" w:cs="Calibri" w:eastAsia="Calibri" w:hAnsi="Calibri"/>
-          <w:i w:val="1"/>
+          <w:iCs w:val="1"/>
+        </w:rPr>
+      </w:pPr>
+      <w:r>
+        <w:rPr>
+          <w:rFonts w:ascii="Calibri" w:cs="Calibri" w:eastAsia="Calibri" w:hAnsi="Calibri"/>
+          <w:i w:val="1"/>
+          <w:iCs w:val="1"/>
           <w:rtl w:val="0"/>
         </w:rPr>
         <w:t xml:space="preserve">Testers will not perform any payment using real credit cards.</w:t>
@@ -6899,12 +7392,14 @@
         <w:rPr>
           <w:rFonts w:ascii="Noto Sans Symbols" w:cs="Noto Sans Symbols" w:eastAsia="Noto Sans Symbols" w:hAnsi="Noto Sans Symbols"/>
           <w:i w:val="1"/>
-        </w:rPr>
-      </w:pPr>
-      <w:r>
-        <w:rPr>
-          <w:rFonts w:ascii="Calibri" w:cs="Calibri" w:eastAsia="Calibri" w:hAnsi="Calibri"/>
-          <w:i w:val="1"/>
+          <w:iCs w:val="1"/>
+        </w:rPr>
+      </w:pPr>
+      <w:r>
+        <w:rPr>
+          <w:rFonts w:ascii="Calibri" w:cs="Calibri" w:eastAsia="Calibri" w:hAnsi="Calibri"/>
+          <w:i w:val="1"/>
+          <w:iCs w:val="1"/>
           <w:rtl w:val="0"/>
         </w:rPr>
         <w:t xml:space="preserve">Use only dummy or fake test data for registration and checkout.</w:t>
@@ -6922,15 +7417,17 @@
         <w:rPr>
           <w:rFonts w:ascii="Noto Sans Symbols" w:cs="Noto Sans Symbols" w:eastAsia="Noto Sans Symbols" w:hAnsi="Noto Sans Symbols"/>
           <w:i w:val="1"/>
-        </w:rPr>
-      </w:pPr>
-      <w:r>
-        <w:rPr>
-          <w:rFonts w:ascii="Calibri" w:cs="Calibri" w:eastAsia="Calibri" w:hAnsi="Calibri"/>
-          <w:i w:val="1"/>
-          <w:rtl w:val="0"/>
-        </w:rPr>
-        <w:t xml:space="preserve">Devices: Desktop, and Mobile Browser (responsive testing)</w:t>
+          <w:iCs w:val="1"/>
+        </w:rPr>
+      </w:pPr>
+      <w:r>
+        <w:rPr>
+          <w:rFonts w:ascii="Calibri" w:cs="Calibri" w:eastAsia="Calibri" w:hAnsi="Calibri"/>
+          <w:i w:val="1"/>
+          <w:iCs w:val="1"/>
+          <w:rtl w:val="0"/>
+        </w:rPr>
+        <w:t xml:space="preserve">Devices: Desktop.</w:t>
       </w:r>
     </w:p>
     <w:p>
@@ -6945,12 +7442,14 @@
         <w:rPr>
           <w:rFonts w:ascii="Noto Sans Symbols" w:cs="Noto Sans Symbols" w:eastAsia="Noto Sans Symbols" w:hAnsi="Noto Sans Symbols"/>
           <w:i w:val="1"/>
-        </w:rPr>
-      </w:pPr>
-      <w:r>
-        <w:rPr>
-          <w:rFonts w:ascii="Calibri" w:cs="Calibri" w:eastAsia="Calibri" w:hAnsi="Calibri"/>
-          <w:i w:val="1"/>
+          <w:iCs w:val="1"/>
+        </w:rPr>
+      </w:pPr>
+      <w:r>
+        <w:rPr>
+          <w:rFonts w:ascii="Calibri" w:cs="Calibri" w:eastAsia="Calibri" w:hAnsi="Calibri"/>
+          <w:i w:val="1"/>
+          <w:iCs w:val="1"/>
           <w:rtl w:val="0"/>
         </w:rPr>
         <w:t xml:space="preserve">Access is through HTTPS, and no internal or restricted environment is required.</w:t>
@@ -6968,12 +7467,14 @@
         <w:rPr>
           <w:rFonts w:ascii="Noto Sans Symbols" w:cs="Noto Sans Symbols" w:eastAsia="Noto Sans Symbols" w:hAnsi="Noto Sans Symbols"/>
           <w:i w:val="1"/>
-        </w:rPr>
-      </w:pPr>
-      <w:r>
-        <w:rPr>
-          <w:rFonts w:ascii="Calibri" w:cs="Calibri" w:eastAsia="Calibri" w:hAnsi="Calibri"/>
-          <w:i w:val="1"/>
+          <w:iCs w:val="1"/>
+        </w:rPr>
+      </w:pPr>
+      <w:r>
+        <w:rPr>
+          <w:rFonts w:ascii="Calibri" w:cs="Calibri" w:eastAsia="Calibri" w:hAnsi="Calibri"/>
+          <w:i w:val="1"/>
+          <w:iCs w:val="1"/>
           <w:rtl w:val="0"/>
         </w:rPr>
         <w:t xml:space="preserve">Ensure test results and screenshots are stored securely.</w:t>
@@ -7016,12 +7517,14 @@
         <w:rPr>
           <w:rFonts w:ascii="Calibri" w:cs="Calibri" w:eastAsia="Calibri" w:hAnsi="Calibri"/>
           <w:i w:val="1"/>
-        </w:rPr>
-      </w:pPr>
-      <w:r>
-        <w:rPr>
-          <w:rFonts w:ascii="Calibri" w:cs="Calibri" w:eastAsia="Calibri" w:hAnsi="Calibri"/>
-          <w:i w:val="1"/>
+          <w:iCs w:val="1"/>
+        </w:rPr>
+      </w:pPr>
+      <w:r>
+        <w:rPr>
+          <w:rFonts w:ascii="Calibri" w:cs="Calibri" w:eastAsia="Calibri" w:hAnsi="Calibri"/>
+          <w:i w:val="1"/>
+          <w:iCs w:val="1"/>
           <w:rtl w:val="0"/>
         </w:rPr>
         <w:t xml:space="preserve">Testing activities depend on the following:</w:t>
@@ -7039,13 +7542,16 @@
         <w:rPr>
           <w:rFonts w:ascii="Calibri" w:cs="Calibri" w:eastAsia="Calibri" w:hAnsi="Calibri"/>
           <w:i w:val="1"/>
+          <w:iCs w:val="1"/>
         </w:rPr>
       </w:pPr>
       <w:r>
         <w:rPr>
           <w:rFonts w:ascii="Calibri" w:cs="Calibri" w:eastAsia="Calibri" w:hAnsi="Calibri"/>
           <w:b w:val="1"/>
-          <w:i w:val="1"/>
+          <w:bCs w:val="1"/>
+          <w:i w:val="1"/>
+          <w:iCs w:val="1"/>
           <w:rtl w:val="0"/>
         </w:rPr>
         <w:t xml:space="preserve">Website Availability:</w:t>
@@ -7054,6 +7560,7 @@
         <w:rPr>
           <w:rFonts w:ascii="Calibri" w:cs="Calibri" w:eastAsia="Calibri" w:hAnsi="Calibri"/>
           <w:i w:val="1"/>
+          <w:iCs w:val="1"/>
           <w:rtl w:val="0"/>
         </w:rPr>
         <w:t xml:space="preserve"> The live demo website must remain accessible during the testing period.</w:t>
@@ -7072,13 +7579,16 @@
         <w:rPr>
           <w:rFonts w:ascii="Calibri" w:cs="Calibri" w:eastAsia="Calibri" w:hAnsi="Calibri"/>
           <w:i w:val="1"/>
+          <w:iCs w:val="1"/>
         </w:rPr>
       </w:pPr>
       <w:r>
         <w:rPr>
           <w:rFonts w:ascii="Calibri" w:cs="Calibri" w:eastAsia="Calibri" w:hAnsi="Calibri"/>
           <w:b w:val="1"/>
-          <w:i w:val="1"/>
+          <w:bCs w:val="1"/>
+          <w:i w:val="1"/>
+          <w:iCs w:val="1"/>
           <w:rtl w:val="0"/>
         </w:rPr>
         <w:t xml:space="preserve">Test Data Availability:</w:t>
@@ -7087,6 +7597,7 @@
         <w:rPr>
           <w:rFonts w:ascii="Calibri" w:cs="Calibri" w:eastAsia="Calibri" w:hAnsi="Calibri"/>
           <w:i w:val="1"/>
+          <w:iCs w:val="1"/>
           <w:rtl w:val="0"/>
         </w:rPr>
         <w:t xml:space="preserve"> Dummy accounts and products must exist and be usable.</w:t>
@@ -7105,13 +7616,16 @@
         <w:rPr>
           <w:rFonts w:ascii="Calibri" w:cs="Calibri" w:eastAsia="Calibri" w:hAnsi="Calibri"/>
           <w:i w:val="1"/>
+          <w:iCs w:val="1"/>
         </w:rPr>
       </w:pPr>
       <w:r>
         <w:rPr>
           <w:rFonts w:ascii="Calibri" w:cs="Calibri" w:eastAsia="Calibri" w:hAnsi="Calibri"/>
           <w:b w:val="1"/>
-          <w:i w:val="1"/>
+          <w:bCs w:val="1"/>
+          <w:i w:val="1"/>
+          <w:iCs w:val="1"/>
           <w:rtl w:val="0"/>
         </w:rPr>
         <w:t xml:space="preserve">Resource Availability:</w:t>
@@ -7120,6 +7634,7 @@
         <w:rPr>
           <w:rFonts w:ascii="Calibri" w:cs="Calibri" w:eastAsia="Calibri" w:hAnsi="Calibri"/>
           <w:i w:val="1"/>
+          <w:iCs w:val="1"/>
           <w:rtl w:val="0"/>
         </w:rPr>
         <w:t xml:space="preserve"> Testers must have stable internet, access to browsers, and shared tracking files.</w:t>
@@ -7138,13 +7653,16 @@
         <w:rPr>
           <w:rFonts w:ascii="Calibri" w:cs="Calibri" w:eastAsia="Calibri" w:hAnsi="Calibri"/>
           <w:i w:val="1"/>
+          <w:iCs w:val="1"/>
         </w:rPr>
       </w:pPr>
       <w:r>
         <w:rPr>
           <w:rFonts w:ascii="Calibri" w:cs="Calibri" w:eastAsia="Calibri" w:hAnsi="Calibri"/>
           <w:b w:val="1"/>
-          <w:i w:val="1"/>
+          <w:bCs w:val="1"/>
+          <w:i w:val="1"/>
+          <w:iCs w:val="1"/>
           <w:rtl w:val="0"/>
         </w:rPr>
         <w:t xml:space="preserve">Team Coordination:</w:t>
@@ -7153,6 +7671,7 @@
         <w:rPr>
           <w:rFonts w:ascii="Calibri" w:cs="Calibri" w:eastAsia="Calibri" w:hAnsi="Calibri"/>
           <w:i w:val="1"/>
+          <w:iCs w:val="1"/>
           <w:rtl w:val="0"/>
         </w:rPr>
         <w:t xml:space="preserve"> All testers must follow the same schedule for execution and reporting.</w:t>
@@ -7171,13 +7690,16 @@
         <w:rPr>
           <w:rFonts w:ascii="Calibri" w:cs="Calibri" w:eastAsia="Calibri" w:hAnsi="Calibri"/>
           <w:i w:val="1"/>
+          <w:iCs w:val="1"/>
         </w:rPr>
       </w:pPr>
       <w:r>
         <w:rPr>
           <w:rFonts w:ascii="Calibri" w:cs="Calibri" w:eastAsia="Calibri" w:hAnsi="Calibri"/>
           <w:b w:val="1"/>
-          <w:i w:val="1"/>
+          <w:bCs w:val="1"/>
+          <w:i w:val="1"/>
+          <w:iCs w:val="1"/>
           <w:rtl w:val="0"/>
         </w:rPr>
         <w:t xml:space="preserve">Deadlines:</w:t>
@@ -7186,46 +7708,11 @@
         <w:rPr>
           <w:rFonts w:ascii="Calibri" w:cs="Calibri" w:eastAsia="Calibri" w:hAnsi="Calibri"/>
           <w:i w:val="1"/>
+          <w:iCs w:val="1"/>
           <w:rtl w:val="0"/>
         </w:rPr>
         <w:t xml:space="preserve"> Testing and reporting should be completed within the time frame defined by the DEPI assignment schedule.</w:t>
       </w:r>
-    </w:p>
-    <w:p>
-      <w:pPr>
-        <w:widowControl w:val="0"/>
-        <w:spacing w:line="268" w:lineRule="auto"/>
-        <w:ind w:right="160"/>
-        <w:rPr>
-          <w:rFonts w:ascii="Calibri" w:cs="Calibri" w:eastAsia="Calibri" w:hAnsi="Calibri"/>
-          <w:i w:val="1"/>
-        </w:rPr>
-      </w:pPr>
-      <w:r>
-        <w:rPr>
-          <w:rtl w:val="0"/>
-        </w:rPr>
-      </w:r>
-    </w:p>
-    <w:p>
-      <w:pPr>
-        <w:rPr>
-          <w:rFonts w:ascii="Calibri" w:cs="Calibri" w:eastAsia="Calibri" w:hAnsi="Calibri"/>
-          <w:i w:val="1"/>
-        </w:rPr>
-      </w:pPr>
-      <w:r>
-        <w:rPr>
-          <w:rtl w:val="0"/>
-        </w:rPr>
-      </w:r>
-    </w:p>
-    <w:p>
-      <w:pPr>
-        <w:rPr>
-          <w:rFonts w:ascii="Calibri" w:cs="Calibri" w:eastAsia="Calibri" w:hAnsi="Calibri"/>
-        </w:rPr>
-      </w:pPr>
       <w:r>
         <w:rPr>
           <w:rtl w:val="0"/>
@@ -7233,8 +7720,8 @@
       </w:r>
     </w:p>
     <w:sectPr>
-      <w:headerReference r:id="rId7" w:type="default"/>
-      <w:footerReference r:id="rId8" w:type="default"/>
+      <w:headerReference r:id="rId9" w:type="default"/>
+      <w:footerReference r:id="rId10" w:type="default"/>
       <w:pgSz w:h="15840" w:w="12240" w:orient="portrait"/>
       <w:pgMar w:bottom="1440" w:top="1440" w:left="1440" w:right="1440" w:header="720" w:footer="720"/>
       <w:pgNumType w:start="1"/>
@@ -7269,7 +7756,9 @@
       <w:rPr>
         <w:rFonts w:ascii="Times New Roman" w:cs="Times New Roman" w:eastAsia="Times New Roman" w:hAnsi="Times New Roman"/>
         <w:b w:val="0"/>
+        <w:bCs w:val="0"/>
         <w:i w:val="0"/>
+        <w:iCs w:val="0"/>
         <w:smallCaps w:val="0"/>
         <w:strike w:val="0"/>
         <w:color w:val="000000"/>
@@ -7284,7 +7773,9 @@
       <w:rPr>
         <w:rFonts w:ascii="Calibri" w:cs="Calibri" w:eastAsia="Calibri" w:hAnsi="Calibri"/>
         <w:b w:val="0"/>
+        <w:bCs w:val="0"/>
         <w:i w:val="0"/>
+        <w:iCs w:val="0"/>
         <w:smallCaps w:val="0"/>
         <w:strike w:val="0"/>
         <w:color w:val="000000"/>
@@ -7301,7 +7792,9 @@
       <w:rPr>
         <w:rFonts w:ascii="Times New Roman" w:cs="Times New Roman" w:eastAsia="Times New Roman" w:hAnsi="Times New Roman"/>
         <w:b w:val="0"/>
+        <w:bCs w:val="0"/>
         <w:i w:val="0"/>
+        <w:iCs w:val="0"/>
         <w:smallCaps w:val="0"/>
         <w:strike w:val="0"/>
         <w:color w:val="000000"/>
@@ -7321,7 +7814,9 @@
       <w:rPr>
         <w:rFonts w:ascii="Times New Roman" w:cs="Times New Roman" w:eastAsia="Times New Roman" w:hAnsi="Times New Roman"/>
         <w:b w:val="1"/>
+        <w:bCs w:val="1"/>
         <w:i w:val="0"/>
+        <w:iCs w:val="0"/>
         <w:smallCaps w:val="0"/>
         <w:strike w:val="0"/>
         <w:color w:val="000000"/>
@@ -7340,7 +7835,9 @@
       <w:rPr>
         <w:rFonts w:ascii="Times New Roman" w:cs="Times New Roman" w:eastAsia="Times New Roman" w:hAnsi="Times New Roman"/>
         <w:b w:val="0"/>
+        <w:bCs w:val="0"/>
         <w:i w:val="0"/>
+        <w:iCs w:val="0"/>
         <w:smallCaps w:val="0"/>
         <w:strike w:val="0"/>
         <w:color w:val="000000"/>
@@ -7357,7 +7854,9 @@
       <w:rPr>
         <w:rFonts w:ascii="Times New Roman" w:cs="Times New Roman" w:eastAsia="Times New Roman" w:hAnsi="Times New Roman"/>
         <w:b w:val="1"/>
+        <w:bCs w:val="1"/>
         <w:i w:val="0"/>
+        <w:iCs w:val="0"/>
         <w:smallCaps w:val="0"/>
         <w:strike w:val="0"/>
         <w:color w:val="000000"/>
@@ -7402,7 +7901,9 @@
       <w:rPr>
         <w:rFonts w:ascii="Times New Roman" w:cs="Times New Roman" w:eastAsia="Times New Roman" w:hAnsi="Times New Roman"/>
         <w:b w:val="0"/>
+        <w:bCs w:val="0"/>
         <w:i w:val="0"/>
+        <w:iCs w:val="0"/>
         <w:smallCaps w:val="0"/>
         <w:strike w:val="0"/>
         <w:color w:val="000000"/>
@@ -7433,6 +7934,7 @@
       <w:rPr>
         <w:rFonts w:ascii="Calibri" w:cs="Calibri" w:eastAsia="Calibri" w:hAnsi="Calibri"/>
         <w:b w:val="1"/>
+        <w:bCs w:val="1"/>
         <w:sz w:val="28"/>
         <w:szCs w:val="28"/>
       </w:rPr>
@@ -7441,6 +7943,7 @@
       <w:rPr>
         <w:rFonts w:ascii="Calibri" w:cs="Calibri" w:eastAsia="Calibri" w:hAnsi="Calibri"/>
         <w:b w:val="1"/>
+        <w:bCs w:val="1"/>
         <w:sz w:val="28"/>
         <w:szCs w:val="28"/>
       </w:rPr>
@@ -7489,6 +7992,7 @@
       <w:rPr>
         <w:rFonts w:ascii="Calibri" w:cs="Calibri" w:eastAsia="Calibri" w:hAnsi="Calibri"/>
         <w:b w:val="1"/>
+        <w:bCs w:val="1"/>
         <w:sz w:val="28"/>
         <w:szCs w:val="28"/>
         <w:rtl w:val="0"/>
@@ -7519,7 +8023,9 @@
       <w:rPr>
         <w:rFonts w:ascii="Calibri" w:cs="Calibri" w:eastAsia="Calibri" w:hAnsi="Calibri"/>
         <w:b w:val="1"/>
+        <w:bCs w:val="1"/>
         <w:i w:val="0"/>
+        <w:iCs w:val="0"/>
         <w:smallCaps w:val="0"/>
         <w:strike w:val="0"/>
         <w:color w:val="000000"/>
@@ -7534,6 +8040,7 @@
       <w:rPr>
         <w:rFonts w:ascii="Calibri" w:cs="Calibri" w:eastAsia="Calibri" w:hAnsi="Calibri"/>
         <w:b w:val="1"/>
+        <w:bCs w:val="1"/>
         <w:sz w:val="28"/>
         <w:szCs w:val="28"/>
         <w:rtl w:val="0"/>
@@ -7547,7 +8054,14 @@
         <w:szCs w:val="28"/>
         <w:rtl w:val="0"/>
       </w:rPr>
-      <w:t xml:space="preserve">Tricentis Demo Web Shop</w:t>
+      <w:t xml:space="preserve">Tricentis Demo Web Shop </w:t>
+    </w:r>
+    <w:r>
+      <w:rPr>
+        <w:rFonts w:ascii="Aptos" w:cs="Aptos" w:eastAsia="Aptos" w:hAnsi="Aptos"/>
+        <w:rtl w:val="0"/>
+      </w:rPr>
+      <w:t xml:space="preserve">+ OpenCart Demo + Automation Exercise</w:t>
     </w:r>
     <w:r>
       <w:rPr>
@@ -7578,7 +8092,9 @@
       <w:rPr>
         <w:rFonts w:ascii="Calibri" w:cs="Calibri" w:eastAsia="Calibri" w:hAnsi="Calibri"/>
         <w:b w:val="1"/>
+        <w:bCs w:val="1"/>
         <w:i w:val="0"/>
+        <w:iCs w:val="0"/>
         <w:smallCaps w:val="0"/>
         <w:strike w:val="0"/>
         <w:color w:val="000000"/>
@@ -7593,7 +8109,9 @@
       <w:rPr>
         <w:rFonts w:ascii="Calibri" w:cs="Calibri" w:eastAsia="Calibri" w:hAnsi="Calibri"/>
         <w:b w:val="1"/>
+        <w:bCs w:val="1"/>
         <w:i w:val="0"/>
+        <w:iCs w:val="0"/>
         <w:smallCaps w:val="0"/>
         <w:strike w:val="0"/>
         <w:color w:val="000000"/>
@@ -7954,7 +8472,9 @@
       <w:rPr>
         <w:rFonts w:ascii="Times" w:cs="Times" w:eastAsia="Times" w:hAnsi="Times"/>
         <w:b w:val="1"/>
+        <w:bCs w:val="1"/>
         <w:i w:val="0"/>
+        <w:iCs w:val="0"/>
         <w:sz w:val="28"/>
         <w:szCs w:val="28"/>
       </w:rPr>
@@ -7970,7 +8490,9 @@
       <w:rPr>
         <w:rFonts w:ascii="Times" w:cs="Times" w:eastAsia="Times" w:hAnsi="Times"/>
         <w:b w:val="1"/>
+        <w:bCs w:val="1"/>
         <w:i w:val="0"/>
+        <w:iCs w:val="0"/>
         <w:sz w:val="28"/>
         <w:szCs w:val="28"/>
       </w:rPr>
@@ -7986,7 +8508,9 @@
       <w:rPr>
         <w:rFonts w:ascii="Times" w:cs="Times" w:eastAsia="Times" w:hAnsi="Times"/>
         <w:b w:val="1"/>
+        <w:bCs w:val="1"/>
         <w:i w:val="0"/>
+        <w:iCs w:val="0"/>
         <w:sz w:val="24"/>
         <w:szCs w:val="24"/>
       </w:rPr>
@@ -8002,7 +8526,9 @@
       <w:rPr>
         <w:rFonts w:ascii="Times" w:cs="Times" w:eastAsia="Times" w:hAnsi="Times"/>
         <w:b w:val="1"/>
+        <w:bCs w:val="1"/>
         <w:i w:val="1"/>
+        <w:iCs w:val="1"/>
         <w:sz w:val="24"/>
         <w:szCs w:val="24"/>
       </w:rPr>
@@ -9338,6 +9864,7 @@
     </w:pPr>
     <w:rPr>
       <w:b w:val="1"/>
+      <w:bCs w:val="1"/>
       <w:smallCaps w:val="1"/>
       <w:sz w:val="28"/>
       <w:szCs w:val="28"/>
@@ -9353,6 +9880,7 @@
     </w:pPr>
     <w:rPr>
       <w:b w:val="1"/>
+      <w:bCs w:val="1"/>
       <w:smallCaps w:val="1"/>
       <w:sz w:val="28"/>
       <w:szCs w:val="28"/>
@@ -9368,6 +9896,7 @@
     </w:pPr>
     <w:rPr>
       <w:b w:val="1"/>
+      <w:bCs w:val="1"/>
       <w:smallCaps w:val="1"/>
       <w:sz w:val="24"/>
       <w:szCs w:val="24"/>
@@ -9383,6 +9912,7 @@
     </w:pPr>
     <w:rPr>
       <w:b w:val="0"/>
+      <w:bCs w:val="0"/>
       <w:smallCaps w:val="0"/>
       <w:sz w:val="24"/>
       <w:szCs w:val="24"/>
@@ -9400,6 +9930,7 @@
     </w:pPr>
     <w:rPr>
       <w:b w:val="1"/>
+      <w:bCs w:val="1"/>
       <w:sz w:val="22"/>
       <w:szCs w:val="22"/>
     </w:rPr>
@@ -9416,6 +9947,7 @@
     </w:pPr>
     <w:rPr>
       <w:b w:val="1"/>
+      <w:bCs w:val="1"/>
       <w:sz w:val="20"/>
       <w:szCs w:val="20"/>
     </w:rPr>
@@ -9432,6 +9964,7 @@
     </w:pPr>
     <w:rPr>
       <w:b w:val="1"/>
+      <w:bCs w:val="1"/>
       <w:sz w:val="72"/>
       <w:szCs w:val="72"/>
     </w:rPr>
@@ -9449,6 +9982,7 @@
     <w:rPr>
       <w:rFonts w:ascii="Georgia" w:cs="Georgia" w:eastAsia="Georgia" w:hAnsi="Georgia"/>
       <w:i w:val="1"/>
+      <w:iCs w:val="1"/>
       <w:color w:val="666666"/>
       <w:sz w:val="48"/>
       <w:szCs w:val="48"/>

</xml_diff>